<commit_message>
Push updated Techinal Report
</commit_message>
<xml_diff>
--- a/Technical Report.docx
+++ b/Technical Report.docx
@@ -2,19 +2,12 @@
 <file path=word/document.xml><?xml version="1.0" encoding="utf-8"?>
 <w:document xmlns:wpc="http://schemas.microsoft.com/office/word/2010/wordprocessingCanvas" xmlns:cx="http://schemas.microsoft.com/office/drawing/2014/chartex" xmlns:cx1="http://schemas.microsoft.com/office/drawing/2015/9/8/chartex" xmlns:cx2="http://schemas.microsoft.com/office/drawing/2015/10/21/chartex" xmlns:cx3="http://schemas.microsoft.com/office/drawing/2016/5/9/chartex" xmlns:cx4="http://schemas.microsoft.com/office/drawing/2016/5/10/chartex" xmlns:cx5="http://schemas.microsoft.com/office/drawing/2016/5/11/chartex" xmlns:cx6="http://schemas.microsoft.com/office/drawing/2016/5/12/chartex" xmlns:cx7="http://schemas.microsoft.com/office/drawing/2016/5/13/chartex" xmlns:cx8="http://schemas.microsoft.com/office/drawing/2016/5/14/chartex" xmlns:mc="http://schemas.openxmlformats.org/markup-compatibility/2006" xmlns:aink="http://schemas.microsoft.com/office/drawing/2016/ink" xmlns:am3d="http://schemas.microsoft.com/office/drawing/2017/model3d" xmlns:o="urn:schemas-microsoft-com:office:office" xmlns:r="http://schemas.openxmlformats.org/officeDocument/2006/relationships" xmlns:m="http://schemas.openxmlformats.org/officeDocument/2006/math" xmlns:v="urn:schemas-microsoft-com:vml" xmlns:wp14="http://schemas.microsoft.com/office/word/2010/wordprocessingDrawing" xmlns:wp="http://schemas.openxmlformats.org/drawingml/2006/wordprocessingDrawing" xmlns:w10="urn:schemas-microsoft-com:office:word" xmlns:w="http://schemas.openxmlformats.org/wordprocessingml/2006/main" xmlns:w14="http://schemas.microsoft.com/office/word/2010/wordml" xmlns:w15="http://schemas.microsoft.com/office/word/2012/wordml" xmlns:w16cid="http://schemas.microsoft.com/office/word/2016/wordml/cid" xmlns:w16se="http://schemas.microsoft.com/office/word/2015/wordml/symex" xmlns:wpg="http://schemas.microsoft.com/office/word/2010/wordprocessingGroup" xmlns:wpi="http://schemas.microsoft.com/office/word/2010/wordprocessingInk" xmlns:wne="http://schemas.microsoft.com/office/word/2006/wordml" xmlns:wps="http://schemas.microsoft.com/office/word/2010/wordprocessingShape" mc:Ignorable="w14 w15 w16se w16cid wp14">
   <w:body>
-    <w:bookmarkStart w:id="0" w:name="_Toc321147011" w:displacedByCustomXml="next"/>
-    <w:bookmarkStart w:id="1" w:name="_Toc318189312" w:displacedByCustomXml="next"/>
-    <w:bookmarkStart w:id="2" w:name="_Toc318188327" w:displacedByCustomXml="next"/>
-    <w:bookmarkStart w:id="3" w:name="_Toc318188227" w:displacedByCustomXml="next"/>
-    <w:bookmarkStart w:id="4" w:name="_Toc321147149" w:displacedByCustomXml="next"/>
     <w:sdt>
       <w:sdtPr>
         <w:rPr>
-          <w:rFonts w:ascii="Calibri" w:hAnsi="Calibri" w:cs="Calibri"/>
-          <w:color w:val="595959" w:themeColor="text1" w:themeTint="A6"/>
-          <w:sz w:val="24"/>
-        </w:rPr>
-        <w:id w:val="-1290352585"/>
+          <w:sz w:val="24"/>
+        </w:rPr>
+        <w:id w:val="409971111"/>
         <w:docPartObj>
           <w:docPartGallery w:val="Cover Pages"/>
           <w:docPartUnique/>
@@ -22,6 +15,9 @@
       </w:sdtPr>
       <w:sdtEndPr>
         <w:rPr>
+          <w:rFonts w:ascii="Calibri" w:hAnsi="Calibri" w:cs="Calibri"/>
+          <w:noProof/>
+          <w:color w:val="595959" w:themeColor="text1" w:themeTint="A6"/>
           <w:sz w:val="20"/>
         </w:rPr>
       </w:sdtEndPr>
@@ -30,13 +26,11 @@
           <w:pPr>
             <w:pStyle w:val="NoSpacing"/>
             <w:rPr>
-              <w:rFonts w:ascii="Calibri" w:hAnsi="Calibri" w:cs="Calibri"/>
               <w:sz w:val="24"/>
             </w:rPr>
           </w:pPr>
           <w:r>
             <w:rPr>
-              <w:rFonts w:ascii="Calibri" w:hAnsi="Calibri" w:cs="Calibri"/>
               <w:noProof/>
             </w:rPr>
             <mc:AlternateContent>
@@ -45,10 +39,10 @@
                   <wp:anchor distT="0" distB="0" distL="114300" distR="114300" simplePos="0" relativeHeight="251661312" behindDoc="0" locked="0" layoutInCell="1" allowOverlap="0">
                     <wp:simplePos x="0" y="0"/>
                     <wp:positionH relativeFrom="margin">
-                      <wp:align>right</wp:align>
+                      <wp:align>center</wp:align>
                     </wp:positionH>
                     <wp:positionV relativeFrom="margin">
-                      <wp:align>top</wp:align>
+                      <wp:posOffset>-591391</wp:posOffset>
                     </wp:positionV>
                     <wp:extent cx="3943350" cy="1325880"/>
                     <wp:effectExtent l="0" t="0" r="7620" b="5080"/>
@@ -89,84 +83,61 @@
                           </wps:style>
                           <wps:txbx>
                             <w:txbxContent>
-                              <w:p>
-                                <w:pPr>
-                                  <w:pStyle w:val="Title"/>
-                                </w:pPr>
-                                <w:sdt>
-                                  <w:sdtPr>
-                                    <w:alias w:val="Title"/>
-                                    <w:tag w:val=""/>
-                                    <w:id w:val="-970593774"/>
-                                    <w:dataBinding w:prefixMappings="xmlns:ns0='http://purl.org/dc/elements/1.1/' xmlns:ns1='http://schemas.openxmlformats.org/package/2006/metadata/core-properties' " w:xpath="/ns1:coreProperties[1]/ns0:title[1]" w:storeItemID="{6C3C8BC8-F283-45AE-878A-BAB7291924A1}"/>
-                                    <w:text/>
-                                  </w:sdtPr>
-                                  <w:sdtEndPr/>
-                                  <w:sdtContent>
+                              <w:sdt>
+                                <w:sdtPr>
+                                  <w:rPr>
+                                    <w:rFonts w:ascii="Calibri" w:hAnsi="Calibri" w:cs="Calibri"/>
+                                  </w:rPr>
+                                  <w:alias w:val="Title"/>
+                                  <w:tag w:val=""/>
+                                  <w:id w:val="-1603956137"/>
+                                  <w:dataBinding w:prefixMappings="xmlns:ns0='http://purl.org/dc/elements/1.1/' xmlns:ns1='http://schemas.openxmlformats.org/package/2006/metadata/core-properties' " w:xpath="/ns1:coreProperties[1]/ns0:title[1]" w:storeItemID="{6C3C8BC8-F283-45AE-878A-BAB7291924A1}"/>
+                                  <w:text/>
+                                </w:sdtPr>
+                                <w:sdtContent>
+                                  <w:p>
+                                    <w:pPr>
+                                      <w:pStyle w:val="Title"/>
+                                      <w:rPr>
+                                        <w:rFonts w:ascii="Calibri" w:hAnsi="Calibri" w:cs="Calibri"/>
+                                      </w:rPr>
+                                    </w:pPr>
                                     <w:r>
+                                      <w:rPr>
+                                        <w:rFonts w:ascii="Calibri" w:hAnsi="Calibri" w:cs="Calibri"/>
+                                      </w:rPr>
                                       <w:t>Technical Report</w:t>
                                     </w:r>
-                                  </w:sdtContent>
-                                </w:sdt>
-                              </w:p>
+                                  </w:p>
+                                </w:sdtContent>
+                              </w:sdt>
                               <w:p>
                                 <w:pPr>
                                   <w:pStyle w:val="Subtitle"/>
                                   <w:rPr>
-                                    <w:sz w:val="32"/>
+                                    <w:rFonts w:ascii="Calibri" w:hAnsi="Calibri" w:cs="Calibri"/>
                                   </w:rPr>
                                 </w:pPr>
                                 <w:sdt>
                                   <w:sdtPr>
                                     <w:rPr>
-                                      <w:sz w:val="32"/>
-                                      <w:szCs w:val="24"/>
+                                      <w:rFonts w:ascii="Calibri" w:hAnsi="Calibri" w:cs="Calibri"/>
                                     </w:rPr>
                                     <w:alias w:val="Subtitle"/>
                                     <w:tag w:val=""/>
-                                    <w:id w:val="235834689"/>
+                                    <w:id w:val="2080325715"/>
                                     <w:dataBinding w:prefixMappings="xmlns:ns0='http://purl.org/dc/elements/1.1/' xmlns:ns1='http://schemas.openxmlformats.org/package/2006/metadata/core-properties' " w:xpath="/ns1:coreProperties[1]/ns0:subject[1]" w:storeItemID="{6C3C8BC8-F283-45AE-878A-BAB7291924A1}"/>
                                     <w:text/>
                                   </w:sdtPr>
-                                  <w:sdtEndPr/>
                                   <w:sdtContent>
                                     <w:r>
                                       <w:rPr>
-                                        <w:sz w:val="32"/>
-                                        <w:szCs w:val="24"/>
+                                        <w:rFonts w:ascii="Calibri" w:hAnsi="Calibri" w:cs="Calibri"/>
                                       </w:rPr>
-                                      <w:t xml:space="preserve">Collate My Social Feed– Team </w:t>
-                                    </w:r>
-                                    <w:r>
-                                      <w:rPr>
-                                        <w:sz w:val="32"/>
-                                        <w:szCs w:val="24"/>
-                                      </w:rPr>
-                                      <w:t>u</w:t>
-                                    </w:r>
-                                    <w:r>
-                                      <w:rPr>
-                                        <w:sz w:val="32"/>
-                                        <w:szCs w:val="24"/>
-                                      </w:rPr>
-                                      <w:t>nified</w:t>
-                                    </w:r>
-                                    <w:r>
-                                      <w:rPr>
-                                        <w:sz w:val="32"/>
-                                        <w:szCs w:val="24"/>
-                                      </w:rPr>
-                                      <w:t xml:space="preserve"> </w:t>
+                                      <w:t>Collate My Social Feed – Team unified</w:t>
                                     </w:r>
                                   </w:sdtContent>
                                 </w:sdt>
-                                <w:r>
-                                  <w:rPr>
-                                    <w:sz w:val="32"/>
-                                    <w:szCs w:val="24"/>
-                                  </w:rPr>
-                                  <w:t>(DigitalLabs)</w:t>
-                                </w:r>
                               </w:p>
                             </w:txbxContent>
                           </wps:txbx>
@@ -194,87 +165,64 @@
                     <v:stroke joinstyle="miter"/>
                     <v:path gradientshapeok="t" o:connecttype="rect"/>
                   </v:shapetype>
-                  <v:shape id="Text Box 21" o:spid="_x0000_s1026" type="#_x0000_t202" style="position:absolute;margin-left:259.3pt;margin-top:0;width:310.5pt;height:104.4pt;z-index:251661312;visibility:visible;mso-wrap-style:square;mso-width-percent:950;mso-height-percent:0;mso-wrap-distance-left:9pt;mso-wrap-distance-top:0;mso-wrap-distance-right:9pt;mso-wrap-distance-bottom:0;mso-position-horizontal:right;mso-position-horizontal-relative:margin;mso-position-vertical:top;mso-position-vertical-relative:margin;mso-width-percent:950;mso-height-percent:0;mso-width-relative:margin;mso-height-relative:margin;v-text-anchor:top" o:gfxdata="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" o:allowoverlap="f" filled="f" stroked="f" strokeweight=".5pt">
+                  <v:shape id="Text Box 21" o:spid="_x0000_s1026" type="#_x0000_t202" style="position:absolute;margin-left:0;margin-top:-46.55pt;width:310.5pt;height:104.4pt;z-index:251661312;visibility:visible;mso-wrap-style:square;mso-width-percent:950;mso-height-percent:0;mso-wrap-distance-left:9pt;mso-wrap-distance-top:0;mso-wrap-distance-right:9pt;mso-wrap-distance-bottom:0;mso-position-horizontal:center;mso-position-horizontal-relative:margin;mso-position-vertical:absolute;mso-position-vertical-relative:margin;mso-width-percent:950;mso-height-percent:0;mso-width-relative:margin;mso-height-relative:margin;v-text-anchor:top" o:gfxdata="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" o:allowoverlap="f" filled="f" stroked="f" strokeweight=".5pt">
                     <v:textbox style="mso-fit-shape-to-text:t" inset="0,0,0,0">
                       <w:txbxContent>
-                        <w:p>
-                          <w:pPr>
-                            <w:pStyle w:val="Title"/>
-                          </w:pPr>
-                          <w:sdt>
-                            <w:sdtPr>
-                              <w:alias w:val="Title"/>
-                              <w:tag w:val=""/>
-                              <w:id w:val="-970593774"/>
-                              <w:dataBinding w:prefixMappings="xmlns:ns0='http://purl.org/dc/elements/1.1/' xmlns:ns1='http://schemas.openxmlformats.org/package/2006/metadata/core-properties' " w:xpath="/ns1:coreProperties[1]/ns0:title[1]" w:storeItemID="{6C3C8BC8-F283-45AE-878A-BAB7291924A1}"/>
-                              <w:text/>
-                            </w:sdtPr>
-                            <w:sdtEndPr/>
-                            <w:sdtContent>
+                        <w:sdt>
+                          <w:sdtPr>
+                            <w:rPr>
+                              <w:rFonts w:ascii="Calibri" w:hAnsi="Calibri" w:cs="Calibri"/>
+                            </w:rPr>
+                            <w:alias w:val="Title"/>
+                            <w:tag w:val=""/>
+                            <w:id w:val="-1603956137"/>
+                            <w:dataBinding w:prefixMappings="xmlns:ns0='http://purl.org/dc/elements/1.1/' xmlns:ns1='http://schemas.openxmlformats.org/package/2006/metadata/core-properties' " w:xpath="/ns1:coreProperties[1]/ns0:title[1]" w:storeItemID="{6C3C8BC8-F283-45AE-878A-BAB7291924A1}"/>
+                            <w:text/>
+                          </w:sdtPr>
+                          <w:sdtContent>
+                            <w:p>
+                              <w:pPr>
+                                <w:pStyle w:val="Title"/>
+                                <w:rPr>
+                                  <w:rFonts w:ascii="Calibri" w:hAnsi="Calibri" w:cs="Calibri"/>
+                                </w:rPr>
+                              </w:pPr>
                               <w:r>
+                                <w:rPr>
+                                  <w:rFonts w:ascii="Calibri" w:hAnsi="Calibri" w:cs="Calibri"/>
+                                </w:rPr>
                                 <w:t>Technical Report</w:t>
                               </w:r>
-                            </w:sdtContent>
-                          </w:sdt>
-                        </w:p>
+                            </w:p>
+                          </w:sdtContent>
+                        </w:sdt>
                         <w:p>
                           <w:pPr>
                             <w:pStyle w:val="Subtitle"/>
                             <w:rPr>
-                              <w:sz w:val="32"/>
+                              <w:rFonts w:ascii="Calibri" w:hAnsi="Calibri" w:cs="Calibri"/>
                             </w:rPr>
                           </w:pPr>
                           <w:sdt>
                             <w:sdtPr>
                               <w:rPr>
-                                <w:sz w:val="32"/>
-                                <w:szCs w:val="24"/>
+                                <w:rFonts w:ascii="Calibri" w:hAnsi="Calibri" w:cs="Calibri"/>
                               </w:rPr>
                               <w:alias w:val="Subtitle"/>
                               <w:tag w:val=""/>
-                              <w:id w:val="235834689"/>
+                              <w:id w:val="2080325715"/>
                               <w:dataBinding w:prefixMappings="xmlns:ns0='http://purl.org/dc/elements/1.1/' xmlns:ns1='http://schemas.openxmlformats.org/package/2006/metadata/core-properties' " w:xpath="/ns1:coreProperties[1]/ns0:subject[1]" w:storeItemID="{6C3C8BC8-F283-45AE-878A-BAB7291924A1}"/>
                               <w:text/>
                             </w:sdtPr>
-                            <w:sdtEndPr/>
                             <w:sdtContent>
                               <w:r>
                                 <w:rPr>
-                                  <w:sz w:val="32"/>
-                                  <w:szCs w:val="24"/>
+                                  <w:rFonts w:ascii="Calibri" w:hAnsi="Calibri" w:cs="Calibri"/>
                                 </w:rPr>
-                                <w:t xml:space="preserve">Collate My Social Feed– Team </w:t>
-                              </w:r>
-                              <w:r>
-                                <w:rPr>
-                                  <w:sz w:val="32"/>
-                                  <w:szCs w:val="24"/>
-                                </w:rPr>
-                                <w:t>u</w:t>
-                              </w:r>
-                              <w:r>
-                                <w:rPr>
-                                  <w:sz w:val="32"/>
-                                  <w:szCs w:val="24"/>
-                                </w:rPr>
-                                <w:t>nified</w:t>
-                              </w:r>
-                              <w:r>
-                                <w:rPr>
-                                  <w:sz w:val="32"/>
-                                  <w:szCs w:val="24"/>
-                                </w:rPr>
-                                <w:t xml:space="preserve"> </w:t>
+                                <w:t>Collate My Social Feed – Team unified</w:t>
                               </w:r>
                             </w:sdtContent>
                           </w:sdt>
-                          <w:r>
-                            <w:rPr>
-                              <w:sz w:val="32"/>
-                              <w:szCs w:val="24"/>
-                            </w:rPr>
-                            <w:t>(DigitalLabs)</w:t>
-                          </w:r>
                         </w:p>
                       </w:txbxContent>
                     </v:textbox>
@@ -287,55 +235,13 @@
         </w:p>
         <w:p>
           <w:pPr>
-            <w:jc w:val="center"/>
             <w:rPr>
               <w:rFonts w:ascii="Calibri" w:hAnsi="Calibri" w:cs="Calibri"/>
+              <w:noProof/>
             </w:rPr>
           </w:pPr>
           <w:r>
             <w:rPr>
-              <w:rFonts w:ascii="Calibri" w:hAnsi="Calibri" w:cs="Calibri"/>
-              <w:noProof/>
-            </w:rPr>
-            <w:drawing>
-              <wp:inline distT="0" distB="0" distL="0" distR="0" wp14:anchorId="597F8F1E" wp14:editId="0DA2503D">
-                <wp:extent cx="2193750" cy="4286250"/>
-                <wp:effectExtent l="0" t="0" r="0" b="0"/>
-                <wp:docPr id="1" name="Picture 1"/>
-                <wp:cNvGraphicFramePr>
-                  <a:graphicFrameLocks xmlns:a="http://schemas.openxmlformats.org/drawingml/2006/main" noChangeAspect="1"/>
-                </wp:cNvGraphicFramePr>
-                <a:graphic xmlns:a="http://schemas.openxmlformats.org/drawingml/2006/main">
-                  <a:graphicData uri="http://schemas.openxmlformats.org/drawingml/2006/picture">
-                    <pic:pic xmlns:pic="http://schemas.openxmlformats.org/drawingml/2006/picture">
-                      <pic:nvPicPr>
-                        <pic:cNvPr id="1" name="feed.png"/>
-                        <pic:cNvPicPr/>
-                      </pic:nvPicPr>
-                      <pic:blipFill>
-                        <a:blip r:embed="rId10"/>
-                        <a:stretch>
-                          <a:fillRect/>
-                        </a:stretch>
-                      </pic:blipFill>
-                      <pic:spPr>
-                        <a:xfrm>
-                          <a:off x="0" y="0"/>
-                          <a:ext cx="2207118" cy="4312369"/>
-                        </a:xfrm>
-                        <a:prstGeom prst="rect">
-                          <a:avLst/>
-                        </a:prstGeom>
-                      </pic:spPr>
-                    </pic:pic>
-                  </a:graphicData>
-                </a:graphic>
-              </wp:inline>
-            </w:drawing>
-          </w:r>
-          <w:r>
-            <w:rPr>
-              <w:rFonts w:ascii="Calibri" w:hAnsi="Calibri" w:cs="Calibri"/>
               <w:noProof/>
             </w:rPr>
             <mc:AlternateContent>
@@ -347,10 +253,10 @@
                       <wp:align>right</wp:align>
                     </wp:positionH>
                     <wp:positionV relativeFrom="margin">
-                      <wp:posOffset>6305550</wp:posOffset>
+                      <wp:align>bottom</wp:align>
                     </wp:positionV>
-                    <wp:extent cx="3943350" cy="265176"/>
-                    <wp:effectExtent l="0" t="0" r="7620" b="0"/>
+                    <wp:extent cx="5343525" cy="902335"/>
+                    <wp:effectExtent l="0" t="0" r="9525" b="0"/>
                     <wp:wrapSquare wrapText="bothSides"/>
                     <wp:docPr id="20" name="Text Box 20"/>
                     <wp:cNvGraphicFramePr/>
@@ -361,7 +267,7 @@
                           <wps:spPr>
                             <a:xfrm>
                               <a:off x="0" y="0"/>
-                              <a:ext cx="3943350" cy="265176"/>
+                              <a:ext cx="5343525" cy="902335"/>
                             </a:xfrm>
                             <a:prstGeom prst="rect">
                               <a:avLst/>
@@ -390,108 +296,69 @@
                             <w:txbxContent>
                               <w:p>
                                 <w:pPr>
-                                  <w:pStyle w:val="NoSpacing"/>
-                                  <w:jc w:val="center"/>
+                                  <w:pStyle w:val="ContactInfo"/>
                                   <w:rPr>
-                                    <w:sz w:val="32"/>
-                                    <w:szCs w:val="32"/>
-                                    <w:lang w:val="en-GB"/>
+                                    <w:rFonts w:ascii="Calibri" w:hAnsi="Calibri" w:cs="Calibri"/>
+                                    <w:sz w:val="36"/>
                                   </w:rPr>
                                 </w:pPr>
+                                <w:sdt>
+                                  <w:sdtPr>
+                                    <w:rPr>
+                                      <w:rFonts w:ascii="Calibri" w:hAnsi="Calibri" w:cs="Calibri"/>
+                                      <w:color w:val="auto"/>
+                                      <w:sz w:val="36"/>
+                                    </w:rPr>
+                                    <w:alias w:val="Name"/>
+                                    <w:tag w:val=""/>
+                                    <w:id w:val="-196466808"/>
+                                    <w:dataBinding w:prefixMappings="xmlns:ns0='http://purl.org/dc/elements/1.1/' xmlns:ns1='http://schemas.openxmlformats.org/package/2006/metadata/core-properties' " w:xpath="/ns1:coreProperties[1]/ns0:creator[1]" w:storeItemID="{6C3C8BC8-F283-45AE-878A-BAB7291924A1}"/>
+                                    <w:text/>
+                                  </w:sdtPr>
+                                  <w:sdtContent>
+                                    <w:r>
+                                      <w:rPr>
+                                        <w:rFonts w:ascii="Calibri" w:hAnsi="Calibri" w:cs="Calibri"/>
+                                        <w:color w:val="auto"/>
+                                        <w:sz w:val="36"/>
+                                      </w:rPr>
+                                      <w:t xml:space="preserve">Zain Iftikhar, Kasim Hussain, Tiffany Hobbs, Dominik </w:t>
+                                    </w:r>
+                                    <w:proofErr w:type="spellStart"/>
+                                    <w:r>
+                                      <w:rPr>
+                                        <w:rFonts w:ascii="Calibri" w:hAnsi="Calibri" w:cs="Calibri"/>
+                                        <w:color w:val="auto"/>
+                                        <w:sz w:val="36"/>
+                                      </w:rPr>
+                                      <w:t>Jadczak</w:t>
+                                    </w:r>
+                                    <w:proofErr w:type="spellEnd"/>
+                                    <w:r>
+                                      <w:rPr>
+                                        <w:rFonts w:ascii="Calibri" w:hAnsi="Calibri" w:cs="Calibri"/>
+                                        <w:color w:val="auto"/>
+                                        <w:sz w:val="36"/>
+                                      </w:rPr>
+                                      <w:t xml:space="preserve">, Keir </w:t>
+                                    </w:r>
+                                    <w:r>
+                                      <w:rPr>
+                                        <w:rFonts w:ascii="Calibri" w:hAnsi="Calibri" w:cs="Calibri"/>
+                                        <w:color w:val="auto"/>
+                                        <w:sz w:val="36"/>
+                                      </w:rPr>
+                                      <w:t>Storm J Fowler</w:t>
+                                    </w:r>
+                                  </w:sdtContent>
+                                </w:sdt>
                                 <w:r>
                                   <w:rPr>
-                                    <w:sz w:val="32"/>
-                                    <w:szCs w:val="32"/>
-                                    <w:lang w:val="en-GB"/>
+                                    <w:rFonts w:ascii="Calibri" w:hAnsi="Calibri" w:cs="Calibri"/>
+                                    <w:sz w:val="36"/>
                                   </w:rPr>
-                                  <w:t>Zain Iftikhar</w:t>
+                                  <w:t> </w:t>
                                 </w:r>
-                              </w:p>
-                              <w:p>
-                                <w:pPr>
-                                  <w:pStyle w:val="NoSpacing"/>
-                                  <w:jc w:val="center"/>
-                                  <w:rPr>
-                                    <w:sz w:val="32"/>
-                                    <w:szCs w:val="32"/>
-                                    <w:lang w:val="en-GB"/>
-                                  </w:rPr>
-                                </w:pPr>
-                                <w:r>
-                                  <w:rPr>
-                                    <w:sz w:val="32"/>
-                                    <w:szCs w:val="32"/>
-                                    <w:lang w:val="en-GB"/>
-                                  </w:rPr>
-                                  <w:t>Kasim Hussain</w:t>
-                                </w:r>
-                              </w:p>
-                              <w:p>
-                                <w:pPr>
-                                  <w:pStyle w:val="NoSpacing"/>
-                                  <w:jc w:val="center"/>
-                                  <w:rPr>
-                                    <w:sz w:val="32"/>
-                                    <w:szCs w:val="32"/>
-                                    <w:lang w:val="en-GB"/>
-                                  </w:rPr>
-                                </w:pPr>
-                                <w:r>
-                                  <w:rPr>
-                                    <w:sz w:val="32"/>
-                                    <w:szCs w:val="32"/>
-                                    <w:lang w:val="en-GB"/>
-                                  </w:rPr>
-                                  <w:t>Tiffany Hobbs</w:t>
-                                </w:r>
-                              </w:p>
-                              <w:p>
-                                <w:pPr>
-                                  <w:pStyle w:val="NoSpacing"/>
-                                  <w:jc w:val="center"/>
-                                  <w:rPr>
-                                    <w:sz w:val="32"/>
-                                    <w:szCs w:val="32"/>
-                                    <w:lang w:val="en-GB"/>
-                                  </w:rPr>
-                                </w:pPr>
-                                <w:r>
-                                  <w:rPr>
-                                    <w:sz w:val="32"/>
-                                    <w:szCs w:val="32"/>
-                                    <w:lang w:val="en-GB"/>
-                                  </w:rPr>
-                                  <w:t>Dominik Jadczak</w:t>
-                                </w:r>
-                              </w:p>
-                              <w:p>
-                                <w:pPr>
-                                  <w:pStyle w:val="NoSpacing"/>
-                                  <w:jc w:val="center"/>
-                                  <w:rPr>
-                                    <w:sz w:val="32"/>
-                                    <w:szCs w:val="32"/>
-                                    <w:lang w:val="en-GB"/>
-                                  </w:rPr>
-                                </w:pPr>
-                                <w:r>
-                                  <w:rPr>
-                                    <w:sz w:val="32"/>
-                                    <w:szCs w:val="32"/>
-                                    <w:lang w:val="en-GB"/>
-                                  </w:rPr>
-                                  <w:t>Keir Storm J Fowler</w:t>
-                                </w:r>
-                              </w:p>
-                              <w:p>
-                                <w:pPr>
-                                  <w:pStyle w:val="ContactInfo"/>
-                                  <w:jc w:val="left"/>
-                                  <w:rPr>
-                                    <w:sz w:val="32"/>
-                                    <w:szCs w:val="32"/>
-                                  </w:rPr>
-                                </w:pPr>
                               </w:p>
                             </w:txbxContent>
                           </wps:txbx>
@@ -499,13 +366,13 @@
                             <a:prstTxWarp prst="textNoShape">
                               <a:avLst/>
                             </a:prstTxWarp>
-                            <a:spAutoFit/>
+                            <a:noAutofit/>
                           </wps:bodyPr>
                         </wps:wsp>
                       </a:graphicData>
                     </a:graphic>
                     <wp14:sizeRelH relativeFrom="margin">
-                      <wp14:pctWidth>95000</wp14:pctWidth>
+                      <wp14:pctWidth>0</wp14:pctWidth>
                     </wp14:sizeRelH>
                     <wp14:sizeRelV relativeFrom="margin">
                       <wp14:pctHeight>0</wp14:pctHeight>
@@ -515,113 +382,74 @@
               </mc:Choice>
               <mc:Fallback>
                 <w:pict>
-                  <v:shape id="Text Box 20" o:spid="_x0000_s1027" type="#_x0000_t202" style="position:absolute;left:0;text-align:left;margin-left:259.3pt;margin-top:496.5pt;width:310.5pt;height:20.9pt;z-index:251660288;visibility:visible;mso-wrap-style:square;mso-width-percent:950;mso-height-percent:0;mso-wrap-distance-left:9pt;mso-wrap-distance-top:0;mso-wrap-distance-right:9pt;mso-wrap-distance-bottom:0;mso-position-horizontal:right;mso-position-horizontal-relative:margin;mso-position-vertical:absolute;mso-position-vertical-relative:margin;mso-width-percent:950;mso-height-percent:0;mso-width-relative:margin;mso-height-relative:margin;v-text-anchor:top" o:gfxdata="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" o:allowoverlap="f" filled="f" stroked="f" strokeweight=".5pt">
-                    <v:textbox style="mso-fit-shape-to-text:t" inset="0,,0">
+                  <v:shape id="Text Box 20" o:spid="_x0000_s1027" type="#_x0000_t202" style="position:absolute;margin-left:369.55pt;margin-top:0;width:420.75pt;height:71.05pt;z-index:251660288;visibility:visible;mso-wrap-style:square;mso-width-percent:0;mso-height-percent:0;mso-wrap-distance-left:9pt;mso-wrap-distance-top:0;mso-wrap-distance-right:9pt;mso-wrap-distance-bottom:0;mso-position-horizontal:right;mso-position-horizontal-relative:margin;mso-position-vertical:bottom;mso-position-vertical-relative:margin;mso-width-percent:0;mso-height-percent:0;mso-width-relative:margin;mso-height-relative:margin;v-text-anchor:top" o:gfxdata="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" o:allowoverlap="f" filled="f" stroked="f" strokeweight=".5pt">
+                    <v:textbox inset="0,,0">
                       <w:txbxContent>
                         <w:p>
                           <w:pPr>
-                            <w:pStyle w:val="NoSpacing"/>
-                            <w:jc w:val="center"/>
+                            <w:pStyle w:val="ContactInfo"/>
                             <w:rPr>
-                              <w:sz w:val="32"/>
-                              <w:szCs w:val="32"/>
-                              <w:lang w:val="en-GB"/>
+                              <w:rFonts w:ascii="Calibri" w:hAnsi="Calibri" w:cs="Calibri"/>
+                              <w:sz w:val="36"/>
                             </w:rPr>
                           </w:pPr>
+                          <w:sdt>
+                            <w:sdtPr>
+                              <w:rPr>
+                                <w:rFonts w:ascii="Calibri" w:hAnsi="Calibri" w:cs="Calibri"/>
+                                <w:color w:val="auto"/>
+                                <w:sz w:val="36"/>
+                              </w:rPr>
+                              <w:alias w:val="Name"/>
+                              <w:tag w:val=""/>
+                              <w:id w:val="-196466808"/>
+                              <w:dataBinding w:prefixMappings="xmlns:ns0='http://purl.org/dc/elements/1.1/' xmlns:ns1='http://schemas.openxmlformats.org/package/2006/metadata/core-properties' " w:xpath="/ns1:coreProperties[1]/ns0:creator[1]" w:storeItemID="{6C3C8BC8-F283-45AE-878A-BAB7291924A1}"/>
+                              <w:text/>
+                            </w:sdtPr>
+                            <w:sdtContent>
+                              <w:r>
+                                <w:rPr>
+                                  <w:rFonts w:ascii="Calibri" w:hAnsi="Calibri" w:cs="Calibri"/>
+                                  <w:color w:val="auto"/>
+                                  <w:sz w:val="36"/>
+                                </w:rPr>
+                                <w:t xml:space="preserve">Zain Iftikhar, Kasim Hussain, Tiffany Hobbs, Dominik </w:t>
+                              </w:r>
+                              <w:proofErr w:type="spellStart"/>
+                              <w:r>
+                                <w:rPr>
+                                  <w:rFonts w:ascii="Calibri" w:hAnsi="Calibri" w:cs="Calibri"/>
+                                  <w:color w:val="auto"/>
+                                  <w:sz w:val="36"/>
+                                </w:rPr>
+                                <w:t>Jadczak</w:t>
+                              </w:r>
+                              <w:proofErr w:type="spellEnd"/>
+                              <w:r>
+                                <w:rPr>
+                                  <w:rFonts w:ascii="Calibri" w:hAnsi="Calibri" w:cs="Calibri"/>
+                                  <w:color w:val="auto"/>
+                                  <w:sz w:val="36"/>
+                                </w:rPr>
+                                <w:t xml:space="preserve">, Keir </w:t>
+                              </w:r>
+                              <w:r>
+                                <w:rPr>
+                                  <w:rFonts w:ascii="Calibri" w:hAnsi="Calibri" w:cs="Calibri"/>
+                                  <w:color w:val="auto"/>
+                                  <w:sz w:val="36"/>
+                                </w:rPr>
+                                <w:t>Storm J Fowler</w:t>
+                              </w:r>
+                            </w:sdtContent>
+                          </w:sdt>
                           <w:r>
                             <w:rPr>
-                              <w:sz w:val="32"/>
-                              <w:szCs w:val="32"/>
-                              <w:lang w:val="en-GB"/>
+                              <w:rFonts w:ascii="Calibri" w:hAnsi="Calibri" w:cs="Calibri"/>
+                              <w:sz w:val="36"/>
                             </w:rPr>
-                            <w:t>Zain Iftikhar</w:t>
+                            <w:t> </w:t>
                           </w:r>
-                        </w:p>
-                        <w:p>
-                          <w:pPr>
-                            <w:pStyle w:val="NoSpacing"/>
-                            <w:jc w:val="center"/>
-                            <w:rPr>
-                              <w:sz w:val="32"/>
-                              <w:szCs w:val="32"/>
-                              <w:lang w:val="en-GB"/>
-                            </w:rPr>
-                          </w:pPr>
-                          <w:r>
-                            <w:rPr>
-                              <w:sz w:val="32"/>
-                              <w:szCs w:val="32"/>
-                              <w:lang w:val="en-GB"/>
-                            </w:rPr>
-                            <w:t>Kasim Hussain</w:t>
-                          </w:r>
-                        </w:p>
-                        <w:p>
-                          <w:pPr>
-                            <w:pStyle w:val="NoSpacing"/>
-                            <w:jc w:val="center"/>
-                            <w:rPr>
-                              <w:sz w:val="32"/>
-                              <w:szCs w:val="32"/>
-                              <w:lang w:val="en-GB"/>
-                            </w:rPr>
-                          </w:pPr>
-                          <w:r>
-                            <w:rPr>
-                              <w:sz w:val="32"/>
-                              <w:szCs w:val="32"/>
-                              <w:lang w:val="en-GB"/>
-                            </w:rPr>
-                            <w:t>Tiffany Hobbs</w:t>
-                          </w:r>
-                        </w:p>
-                        <w:p>
-                          <w:pPr>
-                            <w:pStyle w:val="NoSpacing"/>
-                            <w:jc w:val="center"/>
-                            <w:rPr>
-                              <w:sz w:val="32"/>
-                              <w:szCs w:val="32"/>
-                              <w:lang w:val="en-GB"/>
-                            </w:rPr>
-                          </w:pPr>
-                          <w:r>
-                            <w:rPr>
-                              <w:sz w:val="32"/>
-                              <w:szCs w:val="32"/>
-                              <w:lang w:val="en-GB"/>
-                            </w:rPr>
-                            <w:t>Dominik Jadczak</w:t>
-                          </w:r>
-                        </w:p>
-                        <w:p>
-                          <w:pPr>
-                            <w:pStyle w:val="NoSpacing"/>
-                            <w:jc w:val="center"/>
-                            <w:rPr>
-                              <w:sz w:val="32"/>
-                              <w:szCs w:val="32"/>
-                              <w:lang w:val="en-GB"/>
-                            </w:rPr>
-                          </w:pPr>
-                          <w:r>
-                            <w:rPr>
-                              <w:sz w:val="32"/>
-                              <w:szCs w:val="32"/>
-                              <w:lang w:val="en-GB"/>
-                            </w:rPr>
-                            <w:t>Keir Storm J Fowler</w:t>
-                          </w:r>
-                        </w:p>
-                        <w:p>
-                          <w:pPr>
-                            <w:pStyle w:val="ContactInfo"/>
-                            <w:jc w:val="left"/>
-                            <w:rPr>
-                              <w:sz w:val="32"/>
-                              <w:szCs w:val="32"/>
-                            </w:rPr>
-                          </w:pPr>
                         </w:p>
                       </w:txbxContent>
                     </v:textbox>
@@ -633,336 +461,736 @@
           </w:r>
           <w:r>
             <w:rPr>
+              <w:noProof/>
+            </w:rPr>
+            <w:drawing>
+              <wp:anchor distT="0" distB="0" distL="114300" distR="114300" simplePos="0" relativeHeight="251659264" behindDoc="1" locked="0" layoutInCell="1" allowOverlap="0">
+                <wp:simplePos x="0" y="0"/>
+                <wp:positionH relativeFrom="margin">
+                  <wp:posOffset>1336040</wp:posOffset>
+                </wp:positionH>
+                <wp:positionV relativeFrom="margin">
+                  <wp:posOffset>255905</wp:posOffset>
+                </wp:positionV>
+                <wp:extent cx="2807970" cy="5486400"/>
+                <wp:effectExtent l="133350" t="114300" r="144780" b="171450"/>
+                <wp:wrapSquare wrapText="bothSides"/>
+                <wp:docPr id="22" name="Picture 1"/>
+                <wp:cNvGraphicFramePr>
+                  <a:graphicFrameLocks xmlns:a="http://schemas.openxmlformats.org/drawingml/2006/main" noChangeAspect="1"/>
+                </wp:cNvGraphicFramePr>
+                <a:graphic xmlns:a="http://schemas.openxmlformats.org/drawingml/2006/main">
+                  <a:graphicData uri="http://schemas.openxmlformats.org/drawingml/2006/picture">
+                    <pic:pic xmlns:pic="http://schemas.openxmlformats.org/drawingml/2006/picture">
+                      <pic:nvPicPr>
+                        <pic:cNvPr id="0" name="Picture 1"/>
+                        <pic:cNvPicPr preferRelativeResize="0">
+                          <a:picLocks noChangeAspect="1" noChangeArrowheads="1"/>
+                        </pic:cNvPicPr>
+                      </pic:nvPicPr>
+                      <pic:blipFill>
+                        <a:blip r:embed="rId10"/>
+                        <a:stretch>
+                          <a:fillRect/>
+                        </a:stretch>
+                      </pic:blipFill>
+                      <pic:spPr bwMode="auto">
+                        <a:xfrm>
+                          <a:off x="0" y="0"/>
+                          <a:ext cx="2807970" cy="5486400"/>
+                        </a:xfrm>
+                        <a:prstGeom prst="rect">
+                          <a:avLst/>
+                        </a:prstGeom>
+                        <a:solidFill>
+                          <a:srgbClr val="FFFFFF">
+                            <a:shade val="85000"/>
+                          </a:srgbClr>
+                        </a:solidFill>
+                        <a:ln w="88900" cap="sq">
+                          <a:solidFill>
+                            <a:srgbClr val="FFFFFF"/>
+                          </a:solidFill>
+                          <a:miter lim="800000"/>
+                        </a:ln>
+                        <a:effectLst>
+                          <a:outerShdw blurRad="55000" dist="18000" dir="5400000" algn="tl" rotWithShape="0">
+                            <a:srgbClr val="000000">
+                              <a:alpha val="40000"/>
+                            </a:srgbClr>
+                          </a:outerShdw>
+                        </a:effectLst>
+                        <a:scene3d>
+                          <a:camera prst="orthographicFront"/>
+                          <a:lightRig rig="twoPt" dir="t">
+                            <a:rot lat="0" lon="0" rev="7200000"/>
+                          </a:lightRig>
+                        </a:scene3d>
+                        <a:sp3d>
+                          <a:bevelT w="25400" h="19050"/>
+                          <a:contourClr>
+                            <a:srgbClr val="FFFFFF"/>
+                          </a:contourClr>
+                        </a:sp3d>
+                      </pic:spPr>
+                    </pic:pic>
+                  </a:graphicData>
+                </a:graphic>
+                <wp14:sizeRelH relativeFrom="page">
+                  <wp14:pctWidth>0</wp14:pctWidth>
+                </wp14:sizeRelH>
+                <wp14:sizeRelV relativeFrom="page">
+                  <wp14:pctHeight>0</wp14:pctHeight>
+                </wp14:sizeRelV>
+              </wp:anchor>
+            </w:drawing>
+          </w:r>
+          <w:r>
+            <w:rPr>
               <w:rFonts w:ascii="Calibri" w:hAnsi="Calibri" w:cs="Calibri"/>
+              <w:noProof/>
             </w:rPr>
             <w:br w:type="page"/>
           </w:r>
         </w:p>
+        <w:bookmarkStart w:id="0" w:name="_GoBack" w:displacedByCustomXml="next"/>
+        <w:bookmarkEnd w:id="0" w:displacedByCustomXml="next"/>
       </w:sdtContent>
     </w:sdt>
-    <w:bookmarkEnd w:id="4"/>
-    <w:bookmarkEnd w:id="3"/>
-    <w:bookmarkEnd w:id="2"/>
-    <w:bookmarkEnd w:id="1"/>
-    <w:bookmarkEnd w:id="0"/>
+    <w:sdt>
+      <w:sdtPr>
+        <w:id w:val="-1056693321"/>
+        <w:docPartObj>
+          <w:docPartGallery w:val="Table of Contents"/>
+          <w:docPartUnique/>
+        </w:docPartObj>
+      </w:sdtPr>
+      <w:sdtEndPr>
+        <w:rPr>
+          <w:rFonts w:asciiTheme="minorHAnsi" w:eastAsiaTheme="minorHAnsi" w:hAnsiTheme="minorHAnsi" w:cstheme="minorBidi"/>
+          <w:b/>
+          <w:bCs/>
+          <w:noProof/>
+          <w:color w:val="595959" w:themeColor="text1" w:themeTint="A6"/>
+          <w:sz w:val="20"/>
+        </w:rPr>
+      </w:sdtEndPr>
+      <w:sdtContent>
+        <w:p>
+          <w:pPr>
+            <w:pStyle w:val="TOCHeading"/>
+          </w:pPr>
+          <w:r>
+            <w:t>Contents</w:t>
+          </w:r>
+        </w:p>
+        <w:p>
+          <w:pPr>
+            <w:pStyle w:val="TOC1"/>
+            <w:tabs>
+              <w:tab w:val="right" w:leader="dot" w:pos="8630"/>
+            </w:tabs>
+            <w:rPr>
+              <w:rFonts w:eastAsiaTheme="minorEastAsia"/>
+              <w:noProof/>
+              <w:color w:val="auto"/>
+              <w:sz w:val="22"/>
+              <w:szCs w:val="22"/>
+              <w:lang w:val="en-GB" w:eastAsia="en-GB"/>
+            </w:rPr>
+          </w:pPr>
+          <w:r>
+            <w:rPr>
+              <w:b/>
+              <w:bCs/>
+              <w:noProof/>
+            </w:rPr>
+            <w:fldChar w:fldCharType="begin"/>
+          </w:r>
+          <w:r>
+            <w:rPr>
+              <w:b/>
+              <w:bCs/>
+              <w:noProof/>
+            </w:rPr>
+            <w:instrText xml:space="preserve"> TOC \o "1-3" \h \z \u </w:instrText>
+          </w:r>
+          <w:r>
+            <w:rPr>
+              <w:b/>
+              <w:bCs/>
+              <w:noProof/>
+            </w:rPr>
+            <w:fldChar w:fldCharType="separate"/>
+          </w:r>
+          <w:hyperlink w:anchor="_Toc3909915" w:history="1">
+            <w:r>
+              <w:rPr>
+                <w:rStyle w:val="Hyperlink"/>
+                <w:rFonts w:ascii="Calibri" w:hAnsi="Calibri" w:cs="Calibri"/>
+                <w:noProof/>
+              </w:rPr>
+              <w:t>Introduction</w:t>
+            </w:r>
+            <w:r>
+              <w:rPr>
+                <w:noProof/>
+                <w:webHidden/>
+              </w:rPr>
+              <w:tab/>
+            </w:r>
+            <w:r>
+              <w:rPr>
+                <w:noProof/>
+                <w:webHidden/>
+              </w:rPr>
+              <w:fldChar w:fldCharType="begin"/>
+            </w:r>
+            <w:r>
+              <w:rPr>
+                <w:noProof/>
+                <w:webHidden/>
+              </w:rPr>
+              <w:instrText xml:space="preserve"> PAGEREF _Toc3909915 \h </w:instrText>
+            </w:r>
+            <w:r>
+              <w:rPr>
+                <w:noProof/>
+                <w:webHidden/>
+              </w:rPr>
+            </w:r>
+            <w:r>
+              <w:rPr>
+                <w:noProof/>
+                <w:webHidden/>
+              </w:rPr>
+              <w:fldChar w:fldCharType="separate"/>
+            </w:r>
+            <w:r>
+              <w:rPr>
+                <w:noProof/>
+                <w:webHidden/>
+              </w:rPr>
+              <w:t>2</w:t>
+            </w:r>
+            <w:r>
+              <w:rPr>
+                <w:noProof/>
+                <w:webHidden/>
+              </w:rPr>
+              <w:fldChar w:fldCharType="end"/>
+            </w:r>
+          </w:hyperlink>
+        </w:p>
+        <w:p>
+          <w:pPr>
+            <w:pStyle w:val="TOC1"/>
+            <w:tabs>
+              <w:tab w:val="right" w:leader="dot" w:pos="8630"/>
+            </w:tabs>
+            <w:rPr>
+              <w:rFonts w:eastAsiaTheme="minorEastAsia"/>
+              <w:noProof/>
+              <w:color w:val="auto"/>
+              <w:sz w:val="22"/>
+              <w:szCs w:val="22"/>
+              <w:lang w:val="en-GB" w:eastAsia="en-GB"/>
+            </w:rPr>
+          </w:pPr>
+          <w:hyperlink w:anchor="_Toc3909916" w:history="1">
+            <w:r>
+              <w:rPr>
+                <w:rStyle w:val="Hyperlink"/>
+                <w:rFonts w:ascii="Calibri" w:hAnsi="Calibri" w:cs="Calibri"/>
+                <w:noProof/>
+              </w:rPr>
+              <w:t>Design</w:t>
+            </w:r>
+            <w:r>
+              <w:rPr>
+                <w:noProof/>
+                <w:webHidden/>
+              </w:rPr>
+              <w:tab/>
+            </w:r>
+            <w:r>
+              <w:rPr>
+                <w:noProof/>
+                <w:webHidden/>
+              </w:rPr>
+              <w:fldChar w:fldCharType="begin"/>
+            </w:r>
+            <w:r>
+              <w:rPr>
+                <w:noProof/>
+                <w:webHidden/>
+              </w:rPr>
+              <w:instrText xml:space="preserve"> PAGEREF _Toc3909916 \h </w:instrText>
+            </w:r>
+            <w:r>
+              <w:rPr>
+                <w:noProof/>
+                <w:webHidden/>
+              </w:rPr>
+            </w:r>
+            <w:r>
+              <w:rPr>
+                <w:noProof/>
+                <w:webHidden/>
+              </w:rPr>
+              <w:fldChar w:fldCharType="separate"/>
+            </w:r>
+            <w:r>
+              <w:rPr>
+                <w:noProof/>
+                <w:webHidden/>
+              </w:rPr>
+              <w:t>3</w:t>
+            </w:r>
+            <w:r>
+              <w:rPr>
+                <w:noProof/>
+                <w:webHidden/>
+              </w:rPr>
+              <w:fldChar w:fldCharType="end"/>
+            </w:r>
+          </w:hyperlink>
+        </w:p>
+        <w:p>
+          <w:pPr>
+            <w:pStyle w:val="TOC1"/>
+            <w:tabs>
+              <w:tab w:val="right" w:leader="dot" w:pos="8630"/>
+            </w:tabs>
+            <w:rPr>
+              <w:rFonts w:eastAsiaTheme="minorEastAsia"/>
+              <w:noProof/>
+              <w:color w:val="auto"/>
+              <w:sz w:val="22"/>
+              <w:szCs w:val="22"/>
+              <w:lang w:val="en-GB" w:eastAsia="en-GB"/>
+            </w:rPr>
+          </w:pPr>
+          <w:hyperlink w:anchor="_Toc3909917" w:history="1">
+            <w:r>
+              <w:rPr>
+                <w:rStyle w:val="Hyperlink"/>
+                <w:rFonts w:ascii="Calibri" w:hAnsi="Calibri" w:cs="Calibri"/>
+                <w:noProof/>
+              </w:rPr>
+              <w:t>Implementation</w:t>
+            </w:r>
+            <w:r>
+              <w:rPr>
+                <w:noProof/>
+                <w:webHidden/>
+              </w:rPr>
+              <w:tab/>
+            </w:r>
+            <w:r>
+              <w:rPr>
+                <w:noProof/>
+                <w:webHidden/>
+              </w:rPr>
+              <w:fldChar w:fldCharType="begin"/>
+            </w:r>
+            <w:r>
+              <w:rPr>
+                <w:noProof/>
+                <w:webHidden/>
+              </w:rPr>
+              <w:instrText xml:space="preserve"> PAGEREF _Toc3909917 \h </w:instrText>
+            </w:r>
+            <w:r>
+              <w:rPr>
+                <w:noProof/>
+                <w:webHidden/>
+              </w:rPr>
+            </w:r>
+            <w:r>
+              <w:rPr>
+                <w:noProof/>
+                <w:webHidden/>
+              </w:rPr>
+              <w:fldChar w:fldCharType="separate"/>
+            </w:r>
+            <w:r>
+              <w:rPr>
+                <w:noProof/>
+                <w:webHidden/>
+              </w:rPr>
+              <w:t>4</w:t>
+            </w:r>
+            <w:r>
+              <w:rPr>
+                <w:noProof/>
+                <w:webHidden/>
+              </w:rPr>
+              <w:fldChar w:fldCharType="end"/>
+            </w:r>
+          </w:hyperlink>
+        </w:p>
+        <w:p>
+          <w:pPr>
+            <w:pStyle w:val="TOC1"/>
+            <w:tabs>
+              <w:tab w:val="right" w:leader="dot" w:pos="8630"/>
+            </w:tabs>
+            <w:rPr>
+              <w:rFonts w:eastAsiaTheme="minorEastAsia"/>
+              <w:noProof/>
+              <w:color w:val="auto"/>
+              <w:sz w:val="22"/>
+              <w:szCs w:val="22"/>
+              <w:lang w:val="en-GB" w:eastAsia="en-GB"/>
+            </w:rPr>
+          </w:pPr>
+          <w:hyperlink w:anchor="_Toc3909918" w:history="1">
+            <w:r>
+              <w:rPr>
+                <w:rStyle w:val="Hyperlink"/>
+                <w:rFonts w:ascii="Calibri" w:hAnsi="Calibri" w:cs="Calibri"/>
+                <w:noProof/>
+              </w:rPr>
+              <w:t>User Guide</w:t>
+            </w:r>
+            <w:r>
+              <w:rPr>
+                <w:noProof/>
+                <w:webHidden/>
+              </w:rPr>
+              <w:tab/>
+            </w:r>
+            <w:r>
+              <w:rPr>
+                <w:noProof/>
+                <w:webHidden/>
+              </w:rPr>
+              <w:fldChar w:fldCharType="begin"/>
+            </w:r>
+            <w:r>
+              <w:rPr>
+                <w:noProof/>
+                <w:webHidden/>
+              </w:rPr>
+              <w:instrText xml:space="preserve"> PAGEREF _Toc3909918 \h </w:instrText>
+            </w:r>
+            <w:r>
+              <w:rPr>
+                <w:noProof/>
+                <w:webHidden/>
+              </w:rPr>
+            </w:r>
+            <w:r>
+              <w:rPr>
+                <w:noProof/>
+                <w:webHidden/>
+              </w:rPr>
+              <w:fldChar w:fldCharType="separate"/>
+            </w:r>
+            <w:r>
+              <w:rPr>
+                <w:noProof/>
+                <w:webHidden/>
+              </w:rPr>
+              <w:t>5</w:t>
+            </w:r>
+            <w:r>
+              <w:rPr>
+                <w:noProof/>
+                <w:webHidden/>
+              </w:rPr>
+              <w:fldChar w:fldCharType="end"/>
+            </w:r>
+          </w:hyperlink>
+        </w:p>
+        <w:p>
+          <w:pPr>
+            <w:pStyle w:val="TOC1"/>
+            <w:tabs>
+              <w:tab w:val="right" w:leader="dot" w:pos="8630"/>
+            </w:tabs>
+            <w:rPr>
+              <w:rFonts w:eastAsiaTheme="minorEastAsia"/>
+              <w:noProof/>
+              <w:color w:val="auto"/>
+              <w:sz w:val="22"/>
+              <w:szCs w:val="22"/>
+              <w:lang w:val="en-GB" w:eastAsia="en-GB"/>
+            </w:rPr>
+          </w:pPr>
+          <w:hyperlink w:anchor="_Toc3909919" w:history="1">
+            <w:r>
+              <w:rPr>
+                <w:rStyle w:val="Hyperlink"/>
+                <w:rFonts w:ascii="Calibri" w:hAnsi="Calibri" w:cs="Calibri"/>
+                <w:noProof/>
+              </w:rPr>
+              <w:t>Conclusion</w:t>
+            </w:r>
+            <w:r>
+              <w:rPr>
+                <w:noProof/>
+                <w:webHidden/>
+              </w:rPr>
+              <w:tab/>
+            </w:r>
+            <w:r>
+              <w:rPr>
+                <w:noProof/>
+                <w:webHidden/>
+              </w:rPr>
+              <w:fldChar w:fldCharType="begin"/>
+            </w:r>
+            <w:r>
+              <w:rPr>
+                <w:noProof/>
+                <w:webHidden/>
+              </w:rPr>
+              <w:instrText xml:space="preserve"> PAGEREF _Toc3909919 \h </w:instrText>
+            </w:r>
+            <w:r>
+              <w:rPr>
+                <w:noProof/>
+                <w:webHidden/>
+              </w:rPr>
+            </w:r>
+            <w:r>
+              <w:rPr>
+                <w:noProof/>
+                <w:webHidden/>
+              </w:rPr>
+              <w:fldChar w:fldCharType="separate"/>
+            </w:r>
+            <w:r>
+              <w:rPr>
+                <w:noProof/>
+                <w:webHidden/>
+              </w:rPr>
+              <w:t>6</w:t>
+            </w:r>
+            <w:r>
+              <w:rPr>
+                <w:noProof/>
+                <w:webHidden/>
+              </w:rPr>
+              <w:fldChar w:fldCharType="end"/>
+            </w:r>
+          </w:hyperlink>
+        </w:p>
+        <w:p>
+          <w:pPr>
+            <w:pStyle w:val="TOC1"/>
+            <w:tabs>
+              <w:tab w:val="right" w:leader="dot" w:pos="8630"/>
+            </w:tabs>
+            <w:rPr>
+              <w:rFonts w:eastAsiaTheme="minorEastAsia"/>
+              <w:noProof/>
+              <w:color w:val="auto"/>
+              <w:sz w:val="22"/>
+              <w:szCs w:val="22"/>
+              <w:lang w:val="en-GB" w:eastAsia="en-GB"/>
+            </w:rPr>
+          </w:pPr>
+          <w:hyperlink w:anchor="_Toc3909920" w:history="1">
+            <w:r>
+              <w:rPr>
+                <w:rStyle w:val="Hyperlink"/>
+                <w:rFonts w:ascii="Calibri" w:hAnsi="Calibri" w:cs="Calibri"/>
+                <w:noProof/>
+              </w:rPr>
+              <w:t>Bibliography</w:t>
+            </w:r>
+            <w:r>
+              <w:rPr>
+                <w:noProof/>
+                <w:webHidden/>
+              </w:rPr>
+              <w:tab/>
+            </w:r>
+            <w:r>
+              <w:rPr>
+                <w:noProof/>
+                <w:webHidden/>
+              </w:rPr>
+              <w:fldChar w:fldCharType="begin"/>
+            </w:r>
+            <w:r>
+              <w:rPr>
+                <w:noProof/>
+                <w:webHidden/>
+              </w:rPr>
+              <w:instrText xml:space="preserve"> PAGEREF _Toc3909920 \h </w:instrText>
+            </w:r>
+            <w:r>
+              <w:rPr>
+                <w:noProof/>
+                <w:webHidden/>
+              </w:rPr>
+            </w:r>
+            <w:r>
+              <w:rPr>
+                <w:noProof/>
+                <w:webHidden/>
+              </w:rPr>
+              <w:fldChar w:fldCharType="separate"/>
+            </w:r>
+            <w:r>
+              <w:rPr>
+                <w:noProof/>
+                <w:webHidden/>
+              </w:rPr>
+              <w:t>7</w:t>
+            </w:r>
+            <w:r>
+              <w:rPr>
+                <w:noProof/>
+                <w:webHidden/>
+              </w:rPr>
+              <w:fldChar w:fldCharType="end"/>
+            </w:r>
+          </w:hyperlink>
+        </w:p>
+        <w:p>
+          <w:r>
+            <w:rPr>
+              <w:b/>
+              <w:bCs/>
+              <w:noProof/>
+            </w:rPr>
+            <w:fldChar w:fldCharType="end"/>
+          </w:r>
+        </w:p>
+      </w:sdtContent>
+    </w:sdt>
+    <w:p>
+      <w:pPr>
+        <w:rPr>
+          <w:rFonts w:ascii="Calibri" w:hAnsi="Calibri" w:cs="Calibri"/>
+          <w:sz w:val="32"/>
+          <w:szCs w:val="32"/>
+        </w:rPr>
+      </w:pPr>
+    </w:p>
+    <w:p>
+      <w:pPr>
+        <w:rPr>
+          <w:rFonts w:ascii="Calibri" w:hAnsi="Calibri" w:cs="Calibri"/>
+          <w:sz w:val="32"/>
+          <w:szCs w:val="32"/>
+        </w:rPr>
+      </w:pPr>
+    </w:p>
+    <w:p>
+      <w:pPr>
+        <w:rPr>
+          <w:rFonts w:ascii="Calibri" w:hAnsi="Calibri" w:cs="Calibri"/>
+          <w:sz w:val="32"/>
+          <w:szCs w:val="32"/>
+        </w:rPr>
+      </w:pPr>
+    </w:p>
+    <w:p>
+      <w:pPr>
+        <w:rPr>
+          <w:rFonts w:ascii="Calibri" w:hAnsi="Calibri" w:cs="Calibri"/>
+          <w:sz w:val="32"/>
+          <w:szCs w:val="32"/>
+        </w:rPr>
+      </w:pPr>
+    </w:p>
+    <w:p>
+      <w:pPr>
+        <w:rPr>
+          <w:rFonts w:ascii="Calibri" w:hAnsi="Calibri" w:cs="Calibri"/>
+          <w:sz w:val="32"/>
+          <w:szCs w:val="32"/>
+        </w:rPr>
+      </w:pPr>
+    </w:p>
+    <w:p>
+      <w:pPr>
+        <w:rPr>
+          <w:rFonts w:ascii="Calibri" w:hAnsi="Calibri" w:cs="Calibri"/>
+          <w:sz w:val="32"/>
+          <w:szCs w:val="32"/>
+        </w:rPr>
+      </w:pPr>
+    </w:p>
+    <w:p>
+      <w:pPr>
+        <w:rPr>
+          <w:rFonts w:ascii="Calibri" w:hAnsi="Calibri" w:cs="Calibri"/>
+          <w:sz w:val="32"/>
+          <w:szCs w:val="32"/>
+        </w:rPr>
+      </w:pPr>
+    </w:p>
+    <w:p>
+      <w:pPr>
+        <w:rPr>
+          <w:rFonts w:ascii="Calibri" w:hAnsi="Calibri" w:cs="Calibri"/>
+          <w:sz w:val="32"/>
+          <w:szCs w:val="32"/>
+        </w:rPr>
+      </w:pPr>
+    </w:p>
+    <w:p>
+      <w:pPr>
+        <w:rPr>
+          <w:rFonts w:ascii="Calibri" w:hAnsi="Calibri" w:cs="Calibri"/>
+          <w:sz w:val="32"/>
+          <w:szCs w:val="32"/>
+        </w:rPr>
+      </w:pPr>
+    </w:p>
+    <w:p>
+      <w:pPr>
+        <w:rPr>
+          <w:rFonts w:ascii="Calibri" w:hAnsi="Calibri" w:cs="Calibri"/>
+          <w:sz w:val="32"/>
+          <w:szCs w:val="32"/>
+        </w:rPr>
+      </w:pPr>
+    </w:p>
+    <w:p>
+      <w:pPr>
+        <w:rPr>
+          <w:rFonts w:ascii="Calibri" w:hAnsi="Calibri" w:cs="Calibri"/>
+          <w:sz w:val="32"/>
+          <w:szCs w:val="32"/>
+        </w:rPr>
+      </w:pPr>
+    </w:p>
+    <w:p>
+      <w:pPr>
+        <w:rPr>
+          <w:rFonts w:ascii="Calibri" w:hAnsi="Calibri" w:cs="Calibri"/>
+          <w:sz w:val="32"/>
+          <w:szCs w:val="32"/>
+        </w:rPr>
+      </w:pPr>
+    </w:p>
+    <w:p>
+      <w:pPr>
+        <w:rPr>
+          <w:rFonts w:ascii="Calibri" w:hAnsi="Calibri" w:cs="Calibri"/>
+          <w:sz w:val="32"/>
+          <w:szCs w:val="32"/>
+        </w:rPr>
+      </w:pPr>
+    </w:p>
     <w:p>
       <w:pPr>
         <w:pStyle w:val="Heading1"/>
-        <w:jc w:val="center"/>
-        <w:rPr>
-          <w:rStyle w:val="Heading1Char"/>
-          <w:rFonts w:ascii="Calibri" w:hAnsi="Calibri" w:cs="Calibri"/>
-          <w:sz w:val="60"/>
-          <w:szCs w:val="60"/>
-        </w:rPr>
-      </w:pPr>
-      <w:r>
-        <w:rPr>
-          <w:rStyle w:val="Heading1Char"/>
-          <w:rFonts w:ascii="Calibri" w:hAnsi="Calibri" w:cs="Calibri"/>
-          <w:sz w:val="60"/>
-          <w:szCs w:val="60"/>
-        </w:rPr>
-        <w:lastRenderedPageBreak/>
-        <w:t>Cont</w:t>
-      </w:r>
-      <w:r>
-        <w:rPr>
-          <w:rStyle w:val="Heading1Char"/>
-          <w:rFonts w:ascii="Calibri" w:hAnsi="Calibri" w:cs="Calibri"/>
-          <w:sz w:val="60"/>
-          <w:szCs w:val="60"/>
-        </w:rPr>
-        <w:t>e</w:t>
-      </w:r>
-      <w:r>
-        <w:rPr>
-          <w:rStyle w:val="Heading1Char"/>
-          <w:rFonts w:ascii="Calibri" w:hAnsi="Calibri" w:cs="Calibri"/>
-          <w:sz w:val="60"/>
-          <w:szCs w:val="60"/>
-        </w:rPr>
-        <w:t>n</w:t>
-      </w:r>
-      <w:r>
-        <w:rPr>
-          <w:rStyle w:val="Heading1Char"/>
-          <w:rFonts w:ascii="Calibri" w:hAnsi="Calibri" w:cs="Calibri"/>
-          <w:sz w:val="60"/>
-          <w:szCs w:val="60"/>
-        </w:rPr>
-        <w:t>ts</w:t>
-      </w:r>
-      <w:r>
-        <w:rPr>
-          <w:rStyle w:val="Heading1Char"/>
-          <w:rFonts w:ascii="Calibri" w:hAnsi="Calibri" w:cs="Calibri"/>
-          <w:sz w:val="60"/>
-          <w:szCs w:val="60"/>
-        </w:rPr>
-        <w:t xml:space="preserve"> Page</w:t>
-      </w:r>
-    </w:p>
-    <w:p>
-      <w:pPr>
-        <w:rPr>
-          <w:rFonts w:ascii="Calibri" w:hAnsi="Calibri" w:cs="Calibri"/>
-          <w:sz w:val="24"/>
-          <w:szCs w:val="24"/>
-        </w:rPr>
-      </w:pPr>
-    </w:p>
-    <w:p>
-      <w:pPr>
         <w:rPr>
           <w:rFonts w:ascii="Calibri" w:hAnsi="Calibri" w:cs="Calibri"/>
           <w:sz w:val="32"/>
           <w:szCs w:val="32"/>
         </w:rPr>
       </w:pPr>
-      <w:r>
-        <w:rPr>
-          <w:rFonts w:ascii="Calibri" w:hAnsi="Calibri" w:cs="Calibri"/>
-          <w:sz w:val="32"/>
-          <w:szCs w:val="32"/>
-        </w:rPr>
-        <w:t>Introduction  - Page 2</w:t>
-      </w:r>
-    </w:p>
-    <w:p>
-      <w:pPr>
-        <w:rPr>
-          <w:rFonts w:ascii="Calibri" w:hAnsi="Calibri" w:cs="Calibri"/>
-          <w:sz w:val="32"/>
-          <w:szCs w:val="32"/>
-        </w:rPr>
-      </w:pPr>
-      <w:r>
-        <w:rPr>
-          <w:rFonts w:ascii="Calibri" w:hAnsi="Calibri" w:cs="Calibri"/>
-          <w:sz w:val="32"/>
-          <w:szCs w:val="32"/>
-        </w:rPr>
-        <w:t>Design – Page 3</w:t>
-      </w:r>
-    </w:p>
-    <w:p>
-      <w:pPr>
-        <w:rPr>
-          <w:rFonts w:ascii="Calibri" w:hAnsi="Calibri" w:cs="Calibri"/>
-          <w:sz w:val="32"/>
-          <w:szCs w:val="32"/>
-        </w:rPr>
-      </w:pPr>
-      <w:r>
-        <w:rPr>
-          <w:rFonts w:ascii="Calibri" w:hAnsi="Calibri" w:cs="Calibri"/>
-          <w:sz w:val="32"/>
-          <w:szCs w:val="32"/>
-        </w:rPr>
-        <w:t>Implementation – Page 3</w:t>
-      </w:r>
-      <w:r>
-        <w:rPr>
-          <w:rFonts w:ascii="Calibri" w:hAnsi="Calibri" w:cs="Calibri"/>
-          <w:sz w:val="32"/>
-          <w:szCs w:val="32"/>
-        </w:rPr>
-        <w:t xml:space="preserve"> &amp; 4</w:t>
-      </w:r>
-    </w:p>
-    <w:p>
-      <w:pPr>
-        <w:rPr>
-          <w:rFonts w:ascii="Calibri" w:hAnsi="Calibri" w:cs="Calibri"/>
-          <w:sz w:val="32"/>
-          <w:szCs w:val="32"/>
-        </w:rPr>
-      </w:pPr>
-      <w:r>
-        <w:rPr>
-          <w:rFonts w:ascii="Calibri" w:hAnsi="Calibri" w:cs="Calibri"/>
-          <w:sz w:val="32"/>
-          <w:szCs w:val="32"/>
-        </w:rPr>
-        <w:t>User Guide</w:t>
-      </w:r>
-      <w:r>
-        <w:rPr>
-          <w:rFonts w:ascii="Calibri" w:hAnsi="Calibri" w:cs="Calibri"/>
-          <w:sz w:val="32"/>
-          <w:szCs w:val="32"/>
-        </w:rPr>
-        <w:t xml:space="preserve"> – Page 4 &amp; 5</w:t>
-      </w:r>
-    </w:p>
-    <w:p>
-      <w:pPr>
-        <w:rPr>
-          <w:rFonts w:ascii="Calibri" w:hAnsi="Calibri" w:cs="Calibri"/>
-          <w:sz w:val="32"/>
-          <w:szCs w:val="32"/>
-        </w:rPr>
-      </w:pPr>
-      <w:r>
-        <w:rPr>
-          <w:rFonts w:ascii="Calibri" w:hAnsi="Calibri" w:cs="Calibri"/>
-          <w:sz w:val="32"/>
-          <w:szCs w:val="32"/>
-        </w:rPr>
-        <w:t>Conclusion</w:t>
-      </w:r>
-      <w:r>
-        <w:rPr>
-          <w:rFonts w:ascii="Calibri" w:hAnsi="Calibri" w:cs="Calibri"/>
-          <w:sz w:val="32"/>
-          <w:szCs w:val="32"/>
-        </w:rPr>
-        <w:t xml:space="preserve"> –  Page 5 </w:t>
-      </w:r>
-    </w:p>
-    <w:p>
-      <w:pPr>
-        <w:rPr>
-          <w:rFonts w:ascii="Calibri" w:hAnsi="Calibri" w:cs="Calibri"/>
-          <w:sz w:val="32"/>
-          <w:szCs w:val="32"/>
-        </w:rPr>
-      </w:pPr>
-      <w:r>
-        <w:rPr>
-          <w:rFonts w:ascii="Calibri" w:hAnsi="Calibri" w:cs="Calibri"/>
-          <w:sz w:val="32"/>
-          <w:szCs w:val="32"/>
-        </w:rPr>
-        <w:t>Appendices</w:t>
-      </w:r>
-      <w:r>
-        <w:rPr>
-          <w:rFonts w:ascii="Calibri" w:hAnsi="Calibri" w:cs="Calibri"/>
-          <w:sz w:val="32"/>
-          <w:szCs w:val="32"/>
-        </w:rPr>
-        <w:t xml:space="preserve"> – Page 6</w:t>
-      </w:r>
-    </w:p>
-    <w:p>
-      <w:pPr>
-        <w:rPr>
-          <w:rFonts w:ascii="Calibri" w:hAnsi="Calibri" w:cs="Calibri"/>
-          <w:sz w:val="32"/>
-          <w:szCs w:val="32"/>
-        </w:rPr>
-      </w:pPr>
-    </w:p>
-    <w:p>
-      <w:pPr>
-        <w:rPr>
-          <w:rFonts w:ascii="Calibri" w:hAnsi="Calibri" w:cs="Calibri"/>
-          <w:sz w:val="32"/>
-          <w:szCs w:val="32"/>
-        </w:rPr>
-      </w:pPr>
-    </w:p>
-    <w:p>
-      <w:pPr>
-        <w:rPr>
-          <w:rFonts w:ascii="Calibri" w:hAnsi="Calibri" w:cs="Calibri"/>
-          <w:sz w:val="32"/>
-          <w:szCs w:val="32"/>
-        </w:rPr>
-      </w:pPr>
-    </w:p>
-    <w:p>
-      <w:pPr>
-        <w:rPr>
-          <w:rFonts w:ascii="Calibri" w:hAnsi="Calibri" w:cs="Calibri"/>
-          <w:sz w:val="32"/>
-          <w:szCs w:val="32"/>
-        </w:rPr>
-      </w:pPr>
-    </w:p>
-    <w:p>
-      <w:pPr>
-        <w:rPr>
-          <w:rFonts w:ascii="Calibri" w:hAnsi="Calibri" w:cs="Calibri"/>
-          <w:sz w:val="32"/>
-          <w:szCs w:val="32"/>
-        </w:rPr>
-      </w:pPr>
-    </w:p>
-    <w:p>
-      <w:pPr>
-        <w:rPr>
-          <w:rFonts w:ascii="Calibri" w:hAnsi="Calibri" w:cs="Calibri"/>
-          <w:sz w:val="32"/>
-          <w:szCs w:val="32"/>
-        </w:rPr>
-      </w:pPr>
-    </w:p>
-    <w:p>
-      <w:pPr>
-        <w:rPr>
-          <w:rFonts w:ascii="Calibri" w:hAnsi="Calibri" w:cs="Calibri"/>
-          <w:sz w:val="32"/>
-          <w:szCs w:val="32"/>
-        </w:rPr>
-      </w:pPr>
-    </w:p>
-    <w:p>
-      <w:pPr>
-        <w:rPr>
-          <w:rFonts w:ascii="Calibri" w:hAnsi="Calibri" w:cs="Calibri"/>
-          <w:sz w:val="32"/>
-          <w:szCs w:val="32"/>
-        </w:rPr>
-      </w:pPr>
-    </w:p>
-    <w:p>
-      <w:pPr>
-        <w:rPr>
-          <w:rFonts w:ascii="Calibri" w:hAnsi="Calibri" w:cs="Calibri"/>
-          <w:sz w:val="32"/>
-          <w:szCs w:val="32"/>
-        </w:rPr>
-      </w:pPr>
-    </w:p>
-    <w:p>
-      <w:pPr>
-        <w:rPr>
-          <w:rFonts w:ascii="Calibri" w:hAnsi="Calibri" w:cs="Calibri"/>
-          <w:sz w:val="32"/>
-          <w:szCs w:val="32"/>
-        </w:rPr>
-      </w:pPr>
-    </w:p>
-    <w:p>
-      <w:pPr>
-        <w:rPr>
-          <w:rFonts w:ascii="Calibri" w:hAnsi="Calibri" w:cs="Calibri"/>
-          <w:sz w:val="32"/>
-          <w:szCs w:val="32"/>
-        </w:rPr>
-      </w:pPr>
-    </w:p>
-    <w:p>
-      <w:pPr>
-        <w:rPr>
-          <w:rFonts w:ascii="Calibri" w:hAnsi="Calibri" w:cs="Calibri"/>
-          <w:sz w:val="32"/>
-          <w:szCs w:val="32"/>
-        </w:rPr>
-      </w:pPr>
-    </w:p>
-    <w:p>
-      <w:pPr>
-        <w:pStyle w:val="Heading1"/>
-        <w:rPr>
-          <w:rFonts w:ascii="Calibri" w:hAnsi="Calibri" w:cs="Calibri"/>
-          <w:sz w:val="32"/>
-          <w:szCs w:val="32"/>
-        </w:rPr>
-      </w:pPr>
+      <w:bookmarkStart w:id="1" w:name="_Toc3909915"/>
       <w:r>
         <w:rPr>
           <w:rFonts w:ascii="Calibri" w:hAnsi="Calibri" w:cs="Calibri"/>
@@ -972,8 +1200,8 @@
         <w:lastRenderedPageBreak/>
         <w:t>Introduction</w:t>
       </w:r>
-    </w:p>
-    <w:p/>
+      <w:bookmarkEnd w:id="1"/>
+    </w:p>
     <w:p>
       <w:pPr>
         <w:jc w:val="both"/>
@@ -993,35 +1221,17 @@
         </w:rPr>
         <w:t xml:space="preserve">This project consists of an Application that integrates a user’s various social media platforms into one, such that they can view all their social media platforms in that one App rather than logging into all the different platforms individually. The main objective is to make it a hybrid-native mobile Application that fetches a user’s social media entry from multiple supported networks and display them in a unified feed.  The user should be able to connect/authenticate multiple accounts from each platform supported and view their </w:t>
       </w:r>
-      <w:bookmarkStart w:id="5" w:name="_Hlk3894759"/>
-      <w:r>
-        <w:rPr>
-          <w:rFonts w:ascii="Calibri" w:hAnsi="Calibri" w:cs="Calibri"/>
-          <w:color w:val="auto"/>
-          <w:sz w:val="24"/>
-          <w:szCs w:val="24"/>
-        </w:rPr>
-        <w:t xml:space="preserve">feed chronologically in a </w:t>
-      </w:r>
-      <w:r>
-        <w:rPr>
-          <w:rFonts w:ascii="Calibri" w:hAnsi="Calibri" w:cs="Calibri"/>
-          <w:color w:val="auto"/>
-          <w:sz w:val="24"/>
-          <w:szCs w:val="24"/>
-        </w:rPr>
-        <w:t>standardized</w:t>
-      </w:r>
-      <w:r>
-        <w:rPr>
-          <w:rFonts w:ascii="Calibri" w:hAnsi="Calibri" w:cs="Calibri"/>
-          <w:color w:val="auto"/>
-          <w:sz w:val="24"/>
-          <w:szCs w:val="24"/>
-        </w:rPr>
-        <w:t xml:space="preserve"> format</w:t>
-      </w:r>
-      <w:bookmarkEnd w:id="5"/>
+      <w:bookmarkStart w:id="2" w:name="_Hlk3894759"/>
+      <w:r>
+        <w:rPr>
+          <w:rFonts w:ascii="Calibri" w:hAnsi="Calibri" w:cs="Calibri"/>
+          <w:color w:val="auto"/>
+          <w:sz w:val="24"/>
+          <w:szCs w:val="24"/>
+        </w:rPr>
+        <w:t>feed chronologically in a standardized format</w:t>
+      </w:r>
+      <w:bookmarkEnd w:id="2"/>
       <w:r>
         <w:rPr>
           <w:rFonts w:ascii="Calibri" w:hAnsi="Calibri" w:cs="Calibri"/>
@@ -1241,25 +1451,7 @@
           <w:sz w:val="24"/>
           <w:szCs w:val="24"/>
         </w:rPr>
-        <w:t xml:space="preserve">To achieve all </w:t>
-      </w:r>
-      <w:r>
-        <w:rPr>
-          <w:rFonts w:ascii="Calibri" w:hAnsi="Calibri" w:cs="Calibri"/>
-          <w:color w:val="auto"/>
-          <w:sz w:val="24"/>
-          <w:szCs w:val="24"/>
-        </w:rPr>
-        <w:t>this,</w:t>
-      </w:r>
-      <w:r>
-        <w:rPr>
-          <w:rFonts w:ascii="Calibri" w:hAnsi="Calibri" w:cs="Calibri"/>
-          <w:color w:val="auto"/>
-          <w:sz w:val="24"/>
-          <w:szCs w:val="24"/>
-        </w:rPr>
-        <w:t xml:space="preserve"> we must build plugin functionality for one social media network and build on that to add any additional enhancements/ features. Research plays a big art in this. The Application used to build this will be visual studio, in conjunction with Ionic and Cordova framework that is running off AngularJS.</w:t>
+        <w:t>To achieve all this, we must build plugin functionality for one social media network and build on that to add any additional enhancements/ features. Research plays a big art in this. The Application used to build this will be visual studio, in conjunction with Ionic and Cordova framework that is running off AngularJS.</w:t>
       </w:r>
     </w:p>
     <w:p>
@@ -1299,25 +1491,7 @@
           <w:sz w:val="24"/>
           <w:szCs w:val="24"/>
         </w:rPr>
-        <w:t>Building the app is very simple you specify a platform, which you wish to build, it fetches the required files and then outputs a project that is of that which you specified. IOS can only be ran on macOS based machine whereas Android can be run on either.  Tests are r</w:t>
-      </w:r>
-      <w:r>
-        <w:rPr>
-          <w:rFonts w:ascii="Calibri" w:hAnsi="Calibri" w:cs="Calibri"/>
-          <w:color w:val="auto"/>
-          <w:sz w:val="24"/>
-          <w:szCs w:val="24"/>
-        </w:rPr>
-        <w:t>u</w:t>
-      </w:r>
-      <w:r>
-        <w:rPr>
-          <w:rFonts w:ascii="Calibri" w:hAnsi="Calibri" w:cs="Calibri"/>
-          <w:color w:val="auto"/>
-          <w:sz w:val="24"/>
-          <w:szCs w:val="24"/>
-        </w:rPr>
-        <w:t xml:space="preserve">n on the Emulators and via real hardware devices to make sure; everything runs the same as found in the Emulator. </w:t>
+        <w:t xml:space="preserve">Building the app is very simple you specify a platform, which you wish to build, it fetches the required files and then outputs a project that is of that which you specified. IOS can only be ran on macOS based machine whereas Android can be run on either.  Tests are run on the Emulators and via real hardware devices to make sure; everything runs the same as found in the Emulator. </w:t>
       </w:r>
     </w:p>
     <w:p>
@@ -1333,12 +1507,8 @@
     <w:p>
       <w:pPr>
         <w:pStyle w:val="Heading1"/>
-        <w:rPr>
-          <w:rFonts w:ascii="Calibri" w:hAnsi="Calibri" w:cs="Calibri"/>
-          <w:sz w:val="32"/>
-          <w:szCs w:val="32"/>
-        </w:rPr>
-      </w:pPr>
+      </w:pPr>
+      <w:bookmarkStart w:id="3" w:name="_Toc3909916"/>
       <w:r>
         <w:rPr>
           <w:rFonts w:ascii="Calibri" w:hAnsi="Calibri" w:cs="Calibri"/>
@@ -1348,8 +1518,8 @@
         <w:lastRenderedPageBreak/>
         <w:t>Design</w:t>
       </w:r>
-    </w:p>
-    <w:p/>
+      <w:bookmarkEnd w:id="3"/>
+    </w:p>
     <w:p>
       <w:pPr>
         <w:jc w:val="both"/>
@@ -1367,7 +1537,27 @@
           <w:sz w:val="24"/>
           <w:szCs w:val="24"/>
         </w:rPr>
-        <w:t xml:space="preserve">The design is a key feature in order to attract someone to use it. A simple light or dark theme should do the trick. The design of the Application can be created using the Ionic framework in order to enhance user experience.  However, before the main design of the App is created a draft must be drawn up. This is so that you can plan what it will look like. Wireframes are a good way to this. This provides an overall experience of how the app will feel without having to code anything. So </w:t>
+        <w:t xml:space="preserve">The design is a key feature </w:t>
+      </w:r>
+      <w:proofErr w:type="gramStart"/>
+      <w:r>
+        <w:rPr>
+          <w:rFonts w:ascii="Calibri" w:hAnsi="Calibri" w:cs="Calibri"/>
+          <w:color w:val="auto"/>
+          <w:sz w:val="24"/>
+          <w:szCs w:val="24"/>
+        </w:rPr>
+        <w:t>in order to</w:t>
+      </w:r>
+      <w:proofErr w:type="gramEnd"/>
+      <w:r>
+        <w:rPr>
+          <w:rFonts w:ascii="Calibri" w:hAnsi="Calibri" w:cs="Calibri"/>
+          <w:color w:val="auto"/>
+          <w:sz w:val="24"/>
+          <w:szCs w:val="24"/>
+        </w:rPr>
+        <w:t xml:space="preserve"> attract someone to use it. A simple light or dark theme should do the trick. The design of the Application can be created using the Ionic framework in order to enhance user experience.  However, before the main design of the App is created a draft must be drawn up. This is so that you can plan what it will look like. Wireframes are a good way to this. This provides an overall experience of how the app will feel without having to code anything. So </w:t>
       </w:r>
       <w:r>
         <w:rPr>
@@ -1460,25 +1650,7 @@
           <w:sz w:val="24"/>
           <w:szCs w:val="24"/>
         </w:rPr>
-        <w:t xml:space="preserve">What the main theme of the App will be (either light or </w:t>
-      </w:r>
-      <w:r>
-        <w:rPr>
-          <w:rFonts w:ascii="Calibri" w:eastAsia="Calibri" w:hAnsi="Calibri" w:cs="Calibri"/>
-          <w:color w:val="auto"/>
-          <w:sz w:val="24"/>
-          <w:szCs w:val="24"/>
-        </w:rPr>
-        <w:t>dark but</w:t>
-      </w:r>
-      <w:r>
-        <w:rPr>
-          <w:rFonts w:ascii="Calibri" w:eastAsia="Calibri" w:hAnsi="Calibri" w:cs="Calibri"/>
-          <w:color w:val="auto"/>
-          <w:sz w:val="24"/>
-          <w:szCs w:val="24"/>
-        </w:rPr>
-        <w:t xml:space="preserve"> kept consistent).</w:t>
+        <w:t>What the main theme of the App will be (either light or dark but kept consistent).</w:t>
       </w:r>
     </w:p>
     <w:p>
@@ -1503,7 +1675,61 @@
           <w:sz w:val="24"/>
           <w:szCs w:val="24"/>
         </w:rPr>
-        <w:t>How the user will be able to refresh the page. (Refresh button or pull down refresh).</w:t>
+        <w:t>How the user will be able to refresh the page. (Refresh button or</w:t>
+      </w:r>
+      <w:r>
+        <w:rPr>
+          <w:rFonts w:ascii="Calibri" w:eastAsia="Calibri" w:hAnsi="Calibri" w:cs="Calibri"/>
+          <w:color w:val="auto"/>
+          <w:sz w:val="24"/>
+          <w:szCs w:val="24"/>
+        </w:rPr>
+        <w:t xml:space="preserve"> a</w:t>
+      </w:r>
+      <w:r>
+        <w:rPr>
+          <w:rFonts w:ascii="Calibri" w:eastAsia="Calibri" w:hAnsi="Calibri" w:cs="Calibri"/>
+          <w:color w:val="auto"/>
+          <w:sz w:val="24"/>
+          <w:szCs w:val="24"/>
+        </w:rPr>
+        <w:t xml:space="preserve"> pull</w:t>
+      </w:r>
+      <w:r>
+        <w:rPr>
+          <w:rFonts w:ascii="Calibri" w:eastAsia="Calibri" w:hAnsi="Calibri" w:cs="Calibri"/>
+          <w:color w:val="auto"/>
+          <w:sz w:val="24"/>
+          <w:szCs w:val="24"/>
+        </w:rPr>
+        <w:t>-</w:t>
+      </w:r>
+      <w:r>
+        <w:rPr>
+          <w:rFonts w:ascii="Calibri" w:eastAsia="Calibri" w:hAnsi="Calibri" w:cs="Calibri"/>
+          <w:color w:val="auto"/>
+          <w:sz w:val="24"/>
+          <w:szCs w:val="24"/>
+        </w:rPr>
+        <w:t>down refresh</w:t>
+      </w:r>
+      <w:r>
+        <w:rPr>
+          <w:rFonts w:ascii="Calibri" w:eastAsia="Calibri" w:hAnsi="Calibri" w:cs="Calibri"/>
+          <w:color w:val="auto"/>
+          <w:sz w:val="24"/>
+          <w:szCs w:val="24"/>
+        </w:rPr>
+        <w:t xml:space="preserve"> gesture</w:t>
+      </w:r>
+      <w:r>
+        <w:rPr>
+          <w:rFonts w:ascii="Calibri" w:eastAsia="Calibri" w:hAnsi="Calibri" w:cs="Calibri"/>
+          <w:color w:val="auto"/>
+          <w:sz w:val="24"/>
+          <w:szCs w:val="24"/>
+        </w:rPr>
+        <w:t>).</w:t>
       </w:r>
     </w:p>
     <w:p>
@@ -1515,16 +1741,70 @@
           <w:szCs w:val="32"/>
         </w:rPr>
       </w:pPr>
-      <w:r>
+    </w:p>
+    <w:p>
+      <w:pPr>
+        <w:pStyle w:val="Heading1"/>
         <w:rPr>
           <w:rFonts w:ascii="Calibri" w:hAnsi="Calibri" w:cs="Calibri"/>
           <w:sz w:val="32"/>
           <w:szCs w:val="32"/>
         </w:rPr>
+      </w:pPr>
+    </w:p>
+    <w:p>
+      <w:pPr>
+        <w:pStyle w:val="Heading1"/>
+        <w:rPr>
+          <w:rFonts w:ascii="Calibri" w:hAnsi="Calibri" w:cs="Calibri"/>
+          <w:sz w:val="32"/>
+          <w:szCs w:val="32"/>
+        </w:rPr>
+      </w:pPr>
+    </w:p>
+    <w:p>
+      <w:pPr>
+        <w:pStyle w:val="Heading1"/>
+        <w:rPr>
+          <w:rFonts w:ascii="Calibri" w:hAnsi="Calibri" w:cs="Calibri"/>
+          <w:sz w:val="32"/>
+          <w:szCs w:val="32"/>
+        </w:rPr>
+      </w:pPr>
+    </w:p>
+    <w:p>
+      <w:pPr>
+        <w:pStyle w:val="Heading1"/>
+        <w:rPr>
+          <w:rFonts w:ascii="Calibri" w:hAnsi="Calibri" w:cs="Calibri"/>
+          <w:sz w:val="32"/>
+          <w:szCs w:val="32"/>
+        </w:rPr>
+      </w:pPr>
+    </w:p>
+    <w:p/>
+    <w:p/>
+    <w:p>
+      <w:pPr>
+        <w:pStyle w:val="Heading1"/>
+        <w:rPr>
+          <w:rFonts w:ascii="Calibri" w:hAnsi="Calibri" w:cs="Calibri"/>
+          <w:sz w:val="32"/>
+          <w:szCs w:val="32"/>
+        </w:rPr>
+      </w:pPr>
+      <w:bookmarkStart w:id="4" w:name="_Toc3909917"/>
+      <w:r>
+        <w:rPr>
+          <w:rFonts w:ascii="Calibri" w:hAnsi="Calibri" w:cs="Calibri"/>
+          <w:sz w:val="32"/>
+          <w:szCs w:val="32"/>
+        </w:rPr>
+        <w:lastRenderedPageBreak/>
         <w:t>Implementation</w:t>
       </w:r>
-    </w:p>
-    <w:p/>
+      <w:bookmarkEnd w:id="4"/>
+    </w:p>
     <w:p>
       <w:pPr>
         <w:rPr>
@@ -1565,7 +1845,7 @@
           <w:szCs w:val="24"/>
         </w:rPr>
       </w:pPr>
-      <w:bookmarkStart w:id="6" w:name="_Hlk3901135"/>
+      <w:bookmarkStart w:id="5" w:name="_Hlk3901135"/>
       <w:r>
         <w:rPr>
           <w:rFonts w:ascii="Calibri" w:eastAsia="Calibri" w:hAnsi="Calibri" w:cs="Calibri"/>
@@ -1654,25 +1934,7 @@
           <w:sz w:val="24"/>
           <w:szCs w:val="24"/>
         </w:rPr>
-        <w:t xml:space="preserve">Layout:  As previously mentioned, wireframes are a good way to make a proto-type of how you want the layout of the App to look. An example of this could be; once the feed page loads it starts with and image of the related search and a small text description under the image of the post. </w:t>
-      </w:r>
-      <w:r>
-        <w:rPr>
-          <w:rFonts w:ascii="Calibri" w:eastAsia="Calibri" w:hAnsi="Calibri" w:cs="Calibri"/>
-          <w:color w:val="auto"/>
-          <w:sz w:val="24"/>
-          <w:szCs w:val="24"/>
-        </w:rPr>
-        <w:t>Also,</w:t>
-      </w:r>
-      <w:r>
-        <w:rPr>
-          <w:rFonts w:ascii="Calibri" w:eastAsia="Calibri" w:hAnsi="Calibri" w:cs="Calibri"/>
-          <w:color w:val="auto"/>
-          <w:sz w:val="24"/>
-          <w:szCs w:val="24"/>
-        </w:rPr>
-        <w:t xml:space="preserve"> within the text should be a hyperlink that takes the user to a web view of the feed </w:t>
+        <w:t xml:space="preserve">Layout:  As previously mentioned, wireframes are a good way to make a proto-type of how you want the layout of the App to look. An example of this could be; once the feed page loads it starts with and image of the related search and a small text description under the image of the post. Also, within the text should be a hyperlink that takes the user to a web view of the feed </w:t>
       </w:r>
     </w:p>
     <w:p>
@@ -1722,7 +1984,6 @@
           <w:sz w:val="24"/>
           <w:szCs w:val="24"/>
         </w:rPr>
-        <w:lastRenderedPageBreak/>
         <w:t xml:space="preserve">Search bar: Like most default Apps, a search is necessary. This should allow the user to refine parameters. This can </w:t>
       </w:r>
       <w:r>
@@ -1741,16 +2002,7 @@
           <w:sz w:val="24"/>
           <w:szCs w:val="24"/>
         </w:rPr>
-        <w:t>created</w:t>
-      </w:r>
-      <w:r>
-        <w:rPr>
-          <w:rFonts w:ascii="Calibri" w:eastAsia="Calibri" w:hAnsi="Calibri" w:cs="Calibri"/>
-          <w:color w:val="auto"/>
-          <w:sz w:val="24"/>
-          <w:szCs w:val="24"/>
-        </w:rPr>
-        <w:t xml:space="preserve"> by using HTML input tags. </w:t>
+        <w:t xml:space="preserve">created by using HTML input tags. </w:t>
       </w:r>
     </w:p>
     <w:p>
@@ -1884,8 +2136,7 @@
           <w:right w:val="nil"/>
           <w:between w:val="nil"/>
         </w:pBdr>
-        <w:spacing w:after="0"/>
-        <w:ind w:left="720" w:hanging="720"/>
+        <w:spacing w:before="0" w:after="0" w:line="259" w:lineRule="auto"/>
         <w:rPr>
           <w:rFonts w:ascii="Calibri" w:hAnsi="Calibri" w:cs="Calibri"/>
           <w:color w:val="auto"/>
@@ -1908,7 +2159,6 @@
           <w:between w:val="nil"/>
         </w:pBdr>
         <w:spacing w:before="0" w:after="0" w:line="259" w:lineRule="auto"/>
-        <w:ind w:hanging="720"/>
         <w:rPr>
           <w:rFonts w:ascii="Calibri" w:hAnsi="Calibri" w:cs="Calibri"/>
           <w:color w:val="auto"/>
@@ -1923,10 +2173,417 @@
           <w:sz w:val="24"/>
           <w:szCs w:val="24"/>
         </w:rPr>
-        <w:t xml:space="preserve">Log in: This is how the user should log in to their account/s. there should be button or a displayed text to notify the user that they have logged in.  This can be done via Bootstrap, HTML and Angular JS. </w:t>
+        <w:t xml:space="preserve">View:  this should allow the user to add accounts, delete accounts, view posts by date posted.it should allow the user to add or hide posts. There should also be a cog icon in the feed page allowing the user to click and bring them to the setting page.  This can be done by implementing JavaScript and HTML. </w:t>
+      </w:r>
+    </w:p>
+    <w:bookmarkEnd w:id="5"/>
+    <w:p/>
+    <w:p>
+      <w:pPr>
+        <w:pStyle w:val="Heading1"/>
+      </w:pPr>
+      <w:bookmarkStart w:id="6" w:name="_Toc3909918"/>
+      <w:r>
+        <w:rPr>
+          <w:rFonts w:ascii="Calibri" w:hAnsi="Calibri" w:cs="Calibri"/>
+          <w:sz w:val="32"/>
+          <w:szCs w:val="32"/>
+        </w:rPr>
+        <w:lastRenderedPageBreak/>
+        <w:t>User Guide</w:t>
       </w:r>
       <w:bookmarkEnd w:id="6"/>
     </w:p>
+    <w:p>
+      <w:pPr>
+        <w:rPr>
+          <w:rFonts w:ascii="Calibri" w:hAnsi="Calibri" w:cs="Calibri"/>
+          <w:color w:val="auto"/>
+          <w:sz w:val="24"/>
+          <w:szCs w:val="24"/>
+        </w:rPr>
+      </w:pPr>
+      <w:r>
+        <w:rPr>
+          <w:rFonts w:ascii="Calibri" w:hAnsi="Calibri" w:cs="Calibri"/>
+          <w:color w:val="auto"/>
+          <w:sz w:val="24"/>
+          <w:szCs w:val="24"/>
+        </w:rPr>
+        <w:t xml:space="preserve">When your app opens for the first time you will be taken to the landing page this will tell you that your feed is empty and that you need to connect your account to do this click on the message to connect your account. This will then take you to the add accounts page where you can choose between different platforms you would like to add to your feed. To add an account, click on the logo of the social media platform you would like to add which will take you to the account authentication where you have a choice to click ok or cancel. </w:t>
+      </w:r>
+    </w:p>
+    <w:p>
+      <w:pPr>
+        <w:rPr>
+          <w:rFonts w:ascii="Calibri" w:hAnsi="Calibri" w:cs="Calibri"/>
+          <w:color w:val="auto"/>
+          <w:sz w:val="24"/>
+          <w:szCs w:val="24"/>
+        </w:rPr>
+      </w:pPr>
+      <w:r>
+        <w:rPr>
+          <w:rFonts w:ascii="Calibri" w:hAnsi="Calibri" w:cs="Calibri"/>
+          <w:color w:val="auto"/>
+          <w:sz w:val="24"/>
+          <w:szCs w:val="24"/>
+        </w:rPr>
+        <w:t xml:space="preserve">If you have made any mistakes by clicking cancel it will take you back to the previous page and by clicking ok will allow you to let the app access your social media feed. You will then be taken to your feed page where you are able to view your social media feed chronologically in a standardized format and be able to click on any posts which will open a web browser on the social media site allowing for commenting, liking and sharing posts. </w:t>
+      </w:r>
+      <w:r>
+        <w:rPr>
+          <w:rFonts w:ascii="Calibri" w:hAnsi="Calibri" w:cs="Calibri"/>
+          <w:color w:val="auto"/>
+          <w:sz w:val="24"/>
+          <w:szCs w:val="24"/>
+        </w:rPr>
+        <w:t xml:space="preserve"> </w:t>
+      </w:r>
+      <w:r>
+        <w:rPr>
+          <w:rFonts w:ascii="Calibri" w:hAnsi="Calibri" w:cs="Calibri"/>
+          <w:color w:val="auto"/>
+          <w:sz w:val="24"/>
+          <w:szCs w:val="24"/>
+        </w:rPr>
+        <w:t xml:space="preserve">Also, on the feed page you have a settings button by clicking this it will take you to the settings page here you are able to search you feed for specific information by clicking the search bar and typing a keyword e.g. Football this will then display all the information with the keyword football. </w:t>
+      </w:r>
+    </w:p>
+    <w:p>
+      <w:pPr>
+        <w:rPr>
+          <w:rFonts w:ascii="Calibri" w:hAnsi="Calibri" w:cs="Calibri"/>
+          <w:color w:val="auto"/>
+          <w:sz w:val="24"/>
+          <w:szCs w:val="24"/>
+        </w:rPr>
+      </w:pPr>
+      <w:r>
+        <w:rPr>
+          <w:rFonts w:ascii="Calibri" w:hAnsi="Calibri" w:cs="Calibri"/>
+          <w:color w:val="auto"/>
+          <w:sz w:val="24"/>
+          <w:szCs w:val="24"/>
+        </w:rPr>
+        <w:t xml:space="preserve">On the settings page you have a choice to switch the colour theme by choosing either light or dark mode to change the theme just click on the theme button. You also have the choice to specify if you want to view text and or media on your feed by ticking which content you would like to see. If you are looking for posts between a specific date </w:t>
+      </w:r>
+      <w:r>
+        <w:rPr>
+          <w:rFonts w:ascii="Calibri" w:hAnsi="Calibri" w:cs="Calibri"/>
+          <w:color w:val="auto"/>
+          <w:sz w:val="24"/>
+          <w:szCs w:val="24"/>
+        </w:rPr>
+        <w:t>e.g.</w:t>
+      </w:r>
+      <w:r>
+        <w:rPr>
+          <w:rFonts w:ascii="Calibri" w:hAnsi="Calibri" w:cs="Calibri"/>
+          <w:color w:val="auto"/>
+          <w:sz w:val="24"/>
+          <w:szCs w:val="24"/>
+        </w:rPr>
+        <w:t xml:space="preserve"> 1</w:t>
+      </w:r>
+      <w:r>
+        <w:rPr>
+          <w:rFonts w:ascii="Calibri" w:hAnsi="Calibri" w:cs="Calibri"/>
+          <w:color w:val="auto"/>
+          <w:sz w:val="24"/>
+          <w:szCs w:val="24"/>
+          <w:vertAlign w:val="superscript"/>
+        </w:rPr>
+        <w:t>st</w:t>
+      </w:r>
+      <w:r>
+        <w:rPr>
+          <w:rFonts w:ascii="Calibri" w:hAnsi="Calibri" w:cs="Calibri"/>
+          <w:color w:val="auto"/>
+          <w:sz w:val="24"/>
+          <w:szCs w:val="24"/>
+        </w:rPr>
+        <w:t xml:space="preserve"> April 2012 you can click the text “From” that will take you to the timeline page where you can change the date to look for posts in the past. Underneath that there is a menu that allows you to select your feed type this allows you to change your feed to just friends, adverts or even customise it.</w:t>
+      </w:r>
+    </w:p>
+    <w:p>
+      <w:pPr>
+        <w:rPr>
+          <w:rFonts w:ascii="Calibri" w:hAnsi="Calibri" w:cs="Calibri"/>
+          <w:color w:val="auto"/>
+          <w:sz w:val="24"/>
+          <w:szCs w:val="24"/>
+        </w:rPr>
+      </w:pPr>
+      <w:r>
+        <w:rPr>
+          <w:rFonts w:ascii="Calibri" w:hAnsi="Calibri" w:cs="Calibri"/>
+          <w:color w:val="auto"/>
+          <w:sz w:val="24"/>
+          <w:szCs w:val="24"/>
+        </w:rPr>
+        <w:t xml:space="preserve">If you would like to view multiple accounts of the same social media, you can click on select accounts this will come up with a list of the accounts you have authorised and can tick which accounts you would like to view on your feed. We also have a button that allows you to report any problems to our team. To add or remove an account we have a button at the bottom of our settings page by clicking on it will take you through the add or remove account page and follow the steps.  </w:t>
+      </w:r>
+    </w:p>
+    <w:p>
+      <w:pPr>
+        <w:rPr>
+          <w:rFonts w:ascii="Calibri" w:hAnsi="Calibri" w:cs="Calibri"/>
+          <w:sz w:val="32"/>
+          <w:szCs w:val="32"/>
+        </w:rPr>
+      </w:pPr>
+    </w:p>
+    <w:p>
+      <w:pPr>
+        <w:rPr>
+          <w:rFonts w:ascii="Calibri" w:hAnsi="Calibri" w:cs="Calibri"/>
+          <w:sz w:val="32"/>
+          <w:szCs w:val="32"/>
+        </w:rPr>
+      </w:pPr>
+    </w:p>
+    <w:p>
+      <w:pPr>
+        <w:rPr>
+          <w:rFonts w:ascii="Calibri" w:hAnsi="Calibri" w:cs="Calibri"/>
+          <w:sz w:val="32"/>
+          <w:szCs w:val="32"/>
+        </w:rPr>
+      </w:pPr>
+    </w:p>
+    <w:p>
+      <w:pPr>
+        <w:pStyle w:val="Heading1"/>
+        <w:rPr>
+          <w:rFonts w:ascii="Calibri" w:hAnsi="Calibri" w:cs="Calibri"/>
+          <w:color w:val="auto"/>
+          <w:sz w:val="32"/>
+          <w:szCs w:val="32"/>
+        </w:rPr>
+      </w:pPr>
+      <w:bookmarkStart w:id="7" w:name="_Toc3909919"/>
+      <w:r>
+        <w:rPr>
+          <w:rFonts w:ascii="Calibri" w:hAnsi="Calibri" w:cs="Calibri"/>
+          <w:sz w:val="32"/>
+          <w:szCs w:val="32"/>
+        </w:rPr>
+        <w:lastRenderedPageBreak/>
+        <w:t>Conclusion</w:t>
+      </w:r>
+      <w:bookmarkEnd w:id="7"/>
+      <w:r>
+        <w:rPr>
+          <w:rFonts w:ascii="Calibri" w:hAnsi="Calibri" w:cs="Calibri"/>
+          <w:sz w:val="32"/>
+          <w:szCs w:val="32"/>
+        </w:rPr>
+        <w:t xml:space="preserve"> </w:t>
+      </w:r>
+    </w:p>
+    <w:p>
+      <w:pPr>
+        <w:rPr>
+          <w:rFonts w:ascii="Calibri" w:hAnsi="Calibri" w:cs="Calibri"/>
+          <w:color w:val="auto"/>
+          <w:sz w:val="24"/>
+          <w:szCs w:val="24"/>
+        </w:rPr>
+      </w:pPr>
+      <w:r>
+        <w:rPr>
+          <w:rFonts w:ascii="Calibri" w:hAnsi="Calibri" w:cs="Calibri"/>
+          <w:color w:val="auto"/>
+          <w:sz w:val="24"/>
+          <w:szCs w:val="24"/>
+        </w:rPr>
+        <w:t xml:space="preserve">Social media is very popular </w:t>
+      </w:r>
+      <w:r>
+        <w:rPr>
+          <w:rFonts w:ascii="Calibri" w:hAnsi="Calibri" w:cs="Calibri"/>
+          <w:color w:val="auto"/>
+          <w:sz w:val="24"/>
+          <w:szCs w:val="24"/>
+        </w:rPr>
+        <w:t>amongst</w:t>
+      </w:r>
+      <w:r>
+        <w:rPr>
+          <w:rFonts w:ascii="Calibri" w:hAnsi="Calibri" w:cs="Calibri"/>
+          <w:color w:val="auto"/>
+          <w:sz w:val="24"/>
+          <w:szCs w:val="24"/>
+        </w:rPr>
+        <w:t xml:space="preserve"> the world</w:t>
+      </w:r>
+      <w:r>
+        <w:rPr>
+          <w:rFonts w:ascii="Calibri" w:hAnsi="Calibri" w:cs="Calibri"/>
+          <w:color w:val="auto"/>
+          <w:sz w:val="24"/>
+          <w:szCs w:val="24"/>
+        </w:rPr>
+        <w:t xml:space="preserve"> people spend so much time switching between social media apps,</w:t>
+      </w:r>
+      <w:r>
+        <w:rPr>
+          <w:rFonts w:ascii="Calibri" w:hAnsi="Calibri" w:cs="Calibri"/>
+          <w:color w:val="auto"/>
+          <w:sz w:val="24"/>
+          <w:szCs w:val="24"/>
+        </w:rPr>
+        <w:t xml:space="preserve"> </w:t>
+      </w:r>
+      <w:r>
+        <w:rPr>
+          <w:rFonts w:ascii="Calibri" w:hAnsi="Calibri" w:cs="Calibri"/>
+          <w:color w:val="auto"/>
+          <w:sz w:val="24"/>
+          <w:szCs w:val="24"/>
+        </w:rPr>
+        <w:t xml:space="preserve">almost everybody has at least one or more with many to choose from such as Facebook, Twitter, Instagram these are just a few of the options. This app allows users to view all of these feeds into one app instead of switching between different applications or websites individually. Collate My Social feed will display text along with an image however users will be able to refine their experience by displaying specific information by using the search bar </w:t>
+      </w:r>
+      <w:r>
+        <w:rPr>
+          <w:rFonts w:ascii="Calibri" w:hAnsi="Calibri" w:cs="Calibri"/>
+          <w:color w:val="auto"/>
+          <w:sz w:val="24"/>
+          <w:szCs w:val="24"/>
+        </w:rPr>
+        <w:t>that will use keywords to base the content of the feed. Also this app will allow a user to specify a time period from which posts are viewed.</w:t>
+      </w:r>
+      <w:r>
+        <w:rPr>
+          <w:rFonts w:ascii="Calibri" w:hAnsi="Calibri" w:cs="Calibri"/>
+          <w:color w:val="auto"/>
+          <w:sz w:val="24"/>
+          <w:szCs w:val="24"/>
+        </w:rPr>
+        <w:t xml:space="preserve"> Other features will allow you to choose to view multiple accounts on the same platform and even switch between a light and dark theme.</w:t>
+      </w:r>
+    </w:p>
+    <w:p>
+      <w:pPr>
+        <w:rPr>
+          <w:rFonts w:ascii="Calibri" w:hAnsi="Calibri" w:cs="Calibri"/>
+          <w:color w:val="auto"/>
+          <w:sz w:val="24"/>
+          <w:szCs w:val="24"/>
+        </w:rPr>
+      </w:pPr>
+    </w:p>
+    <w:p>
+      <w:pPr>
+        <w:rPr>
+          <w:rFonts w:ascii="Calibri" w:hAnsi="Calibri" w:cs="Calibri"/>
+          <w:color w:val="auto"/>
+          <w:sz w:val="24"/>
+          <w:szCs w:val="24"/>
+        </w:rPr>
+      </w:pPr>
+    </w:p>
+    <w:p>
+      <w:pPr>
+        <w:rPr>
+          <w:rFonts w:ascii="Calibri" w:hAnsi="Calibri" w:cs="Calibri"/>
+          <w:color w:val="auto"/>
+          <w:sz w:val="24"/>
+          <w:szCs w:val="24"/>
+        </w:rPr>
+      </w:pPr>
+    </w:p>
+    <w:p>
+      <w:pPr>
+        <w:rPr>
+          <w:rFonts w:ascii="Calibri" w:hAnsi="Calibri" w:cs="Calibri"/>
+          <w:color w:val="auto"/>
+          <w:sz w:val="24"/>
+          <w:szCs w:val="24"/>
+        </w:rPr>
+      </w:pPr>
+    </w:p>
+    <w:p>
+      <w:pPr>
+        <w:rPr>
+          <w:rFonts w:ascii="Calibri" w:hAnsi="Calibri" w:cs="Calibri"/>
+          <w:color w:val="auto"/>
+          <w:sz w:val="24"/>
+          <w:szCs w:val="24"/>
+        </w:rPr>
+      </w:pPr>
+    </w:p>
+    <w:p>
+      <w:pPr>
+        <w:rPr>
+          <w:rFonts w:ascii="Calibri" w:hAnsi="Calibri" w:cs="Calibri"/>
+          <w:color w:val="auto"/>
+          <w:sz w:val="24"/>
+          <w:szCs w:val="24"/>
+        </w:rPr>
+      </w:pPr>
+    </w:p>
+    <w:p>
+      <w:pPr>
+        <w:rPr>
+          <w:rFonts w:ascii="Calibri" w:hAnsi="Calibri" w:cs="Calibri"/>
+          <w:color w:val="auto"/>
+          <w:sz w:val="24"/>
+          <w:szCs w:val="24"/>
+        </w:rPr>
+      </w:pPr>
+    </w:p>
+    <w:p>
+      <w:pPr>
+        <w:rPr>
+          <w:rFonts w:ascii="Calibri" w:hAnsi="Calibri" w:cs="Calibri"/>
+          <w:color w:val="auto"/>
+          <w:sz w:val="24"/>
+          <w:szCs w:val="24"/>
+        </w:rPr>
+      </w:pPr>
+    </w:p>
+    <w:p>
+      <w:pPr>
+        <w:rPr>
+          <w:rFonts w:ascii="Calibri" w:hAnsi="Calibri" w:cs="Calibri"/>
+          <w:color w:val="auto"/>
+          <w:sz w:val="24"/>
+          <w:szCs w:val="24"/>
+        </w:rPr>
+      </w:pPr>
+    </w:p>
+    <w:p>
+      <w:pPr>
+        <w:rPr>
+          <w:rFonts w:ascii="Calibri" w:hAnsi="Calibri" w:cs="Calibri"/>
+          <w:color w:val="auto"/>
+          <w:sz w:val="24"/>
+          <w:szCs w:val="24"/>
+        </w:rPr>
+      </w:pPr>
+    </w:p>
+    <w:p>
+      <w:pPr>
+        <w:pStyle w:val="Heading1"/>
+        <w:rPr>
+          <w:rFonts w:ascii="Calibri" w:hAnsi="Calibri" w:cs="Calibri"/>
+          <w:sz w:val="32"/>
+          <w:szCs w:val="32"/>
+        </w:rPr>
+      </w:pPr>
+    </w:p>
+    <w:p>
+      <w:pPr>
+        <w:pStyle w:val="Heading1"/>
+        <w:rPr>
+          <w:rFonts w:ascii="Calibri" w:hAnsi="Calibri" w:cs="Calibri"/>
+          <w:sz w:val="32"/>
+          <w:szCs w:val="32"/>
+        </w:rPr>
+      </w:pPr>
+    </w:p>
     <w:p/>
     <w:p>
       <w:pPr>
@@ -1937,351 +2594,7 @@
           <w:szCs w:val="32"/>
         </w:rPr>
       </w:pPr>
-      <w:r>
-        <w:rPr>
-          <w:rFonts w:ascii="Calibri" w:hAnsi="Calibri" w:cs="Calibri"/>
-          <w:sz w:val="32"/>
-          <w:szCs w:val="32"/>
-        </w:rPr>
-        <w:t>User Guide</w:t>
-      </w:r>
-    </w:p>
-    <w:p/>
-    <w:p>
-      <w:pPr>
-        <w:rPr>
-          <w:rFonts w:ascii="Calibri" w:hAnsi="Calibri" w:cs="Calibri"/>
-          <w:color w:val="auto"/>
-          <w:sz w:val="24"/>
-          <w:szCs w:val="24"/>
-        </w:rPr>
-      </w:pPr>
-      <w:r>
-        <w:rPr>
-          <w:rFonts w:ascii="Calibri" w:hAnsi="Calibri" w:cs="Calibri"/>
-          <w:color w:val="auto"/>
-          <w:sz w:val="24"/>
-          <w:szCs w:val="24"/>
-        </w:rPr>
-        <w:t xml:space="preserve">When your app opens for the first time you will be taken to the landing page this will tell you that your feed is empty and that you need to connect your account to do this click on the message to connect your account. This will then take you to the add accounts page where you can choose between different platforms you would like to add to your feed. To add an account, click on the logo of the social media platform you would like to add which will take you to the account authentication where you have a choice to click ok or cancel. </w:t>
-      </w:r>
-    </w:p>
-    <w:p>
-      <w:pPr>
-        <w:rPr>
-          <w:rFonts w:ascii="Calibri" w:hAnsi="Calibri" w:cs="Calibri"/>
-          <w:color w:val="auto"/>
-          <w:sz w:val="24"/>
-          <w:szCs w:val="24"/>
-        </w:rPr>
-      </w:pPr>
-      <w:r>
-        <w:rPr>
-          <w:rFonts w:ascii="Calibri" w:hAnsi="Calibri" w:cs="Calibri"/>
-          <w:color w:val="auto"/>
-          <w:sz w:val="24"/>
-          <w:szCs w:val="24"/>
-        </w:rPr>
-        <w:t xml:space="preserve">If you have made any mistakes by clicking cancel it will take you back to the previous page and by clicking ok will allow you to let the app access your social media feed. You will then be taken to your feed page where you are able to view your social media feed chronologically in a </w:t>
-      </w:r>
-      <w:r>
-        <w:rPr>
-          <w:rFonts w:ascii="Calibri" w:hAnsi="Calibri" w:cs="Calibri"/>
-          <w:color w:val="auto"/>
-          <w:sz w:val="24"/>
-          <w:szCs w:val="24"/>
-        </w:rPr>
-        <w:t>standardized</w:t>
-      </w:r>
-      <w:r>
-        <w:rPr>
-          <w:rFonts w:ascii="Calibri" w:hAnsi="Calibri" w:cs="Calibri"/>
-          <w:color w:val="auto"/>
-          <w:sz w:val="24"/>
-          <w:szCs w:val="24"/>
-        </w:rPr>
-        <w:t xml:space="preserve"> format and be able to click on any posts which will open a web browser on the social media site allowing for commenting, liking and </w:t>
-      </w:r>
-      <w:r>
-        <w:rPr>
-          <w:rFonts w:ascii="Calibri" w:hAnsi="Calibri" w:cs="Calibri"/>
-          <w:color w:val="auto"/>
-          <w:sz w:val="24"/>
-          <w:szCs w:val="24"/>
-        </w:rPr>
-        <w:lastRenderedPageBreak/>
-        <w:t xml:space="preserve">sharing posts. </w:t>
-      </w:r>
-      <w:r>
-        <w:rPr>
-          <w:rFonts w:ascii="Calibri" w:hAnsi="Calibri" w:cs="Calibri"/>
-          <w:color w:val="auto"/>
-          <w:sz w:val="24"/>
-          <w:szCs w:val="24"/>
-        </w:rPr>
-        <w:t xml:space="preserve"> </w:t>
-      </w:r>
-      <w:r>
-        <w:rPr>
-          <w:rFonts w:ascii="Calibri" w:hAnsi="Calibri" w:cs="Calibri"/>
-          <w:color w:val="auto"/>
-          <w:sz w:val="24"/>
-          <w:szCs w:val="24"/>
-        </w:rPr>
-        <w:t>Also,</w:t>
-      </w:r>
-      <w:r>
-        <w:rPr>
-          <w:rFonts w:ascii="Calibri" w:hAnsi="Calibri" w:cs="Calibri"/>
-          <w:color w:val="auto"/>
-          <w:sz w:val="24"/>
-          <w:szCs w:val="24"/>
-        </w:rPr>
-        <w:t xml:space="preserve"> on the feed page you have a settings button by clicking this it will take you to the settings page here you are able to search you feed for specific information by clicking the search bar and typing a keyword </w:t>
-      </w:r>
-      <w:r>
-        <w:rPr>
-          <w:rFonts w:ascii="Calibri" w:hAnsi="Calibri" w:cs="Calibri"/>
-          <w:color w:val="auto"/>
-          <w:sz w:val="24"/>
-          <w:szCs w:val="24"/>
-        </w:rPr>
-        <w:t>e.g.</w:t>
-      </w:r>
-      <w:r>
-        <w:rPr>
-          <w:rFonts w:ascii="Calibri" w:hAnsi="Calibri" w:cs="Calibri"/>
-          <w:color w:val="auto"/>
-          <w:sz w:val="24"/>
-          <w:szCs w:val="24"/>
-        </w:rPr>
-        <w:t xml:space="preserve"> Football this will then display all the information with the keyword football. </w:t>
-      </w:r>
-    </w:p>
-    <w:p>
-      <w:pPr>
-        <w:rPr>
-          <w:rFonts w:ascii="Calibri" w:hAnsi="Calibri" w:cs="Calibri"/>
-          <w:color w:val="auto"/>
-          <w:sz w:val="24"/>
-          <w:szCs w:val="24"/>
-        </w:rPr>
-      </w:pPr>
-      <w:r>
-        <w:rPr>
-          <w:rFonts w:ascii="Calibri" w:hAnsi="Calibri" w:cs="Calibri"/>
-          <w:color w:val="auto"/>
-          <w:sz w:val="24"/>
-          <w:szCs w:val="24"/>
-        </w:rPr>
-        <w:t xml:space="preserve">On the settings page you have a choice to switch the colour theme by choosing either light or dark mode to change the theme just click on the theme button. You also have the choice to specify if you want to view text and or media on your feed by ticking which content you would like to see. If you are looking for posts between a specific date </w:t>
-      </w:r>
-      <w:r>
-        <w:rPr>
-          <w:rFonts w:ascii="Calibri" w:hAnsi="Calibri" w:cs="Calibri"/>
-          <w:color w:val="auto"/>
-          <w:sz w:val="24"/>
-          <w:szCs w:val="24"/>
-        </w:rPr>
-        <w:t>e.g.</w:t>
-      </w:r>
-      <w:r>
-        <w:rPr>
-          <w:rFonts w:ascii="Calibri" w:hAnsi="Calibri" w:cs="Calibri"/>
-          <w:color w:val="auto"/>
-          <w:sz w:val="24"/>
-          <w:szCs w:val="24"/>
-        </w:rPr>
-        <w:t xml:space="preserve"> 1</w:t>
-      </w:r>
-      <w:r>
-        <w:rPr>
-          <w:rFonts w:ascii="Calibri" w:hAnsi="Calibri" w:cs="Calibri"/>
-          <w:color w:val="auto"/>
-          <w:sz w:val="24"/>
-          <w:szCs w:val="24"/>
-          <w:vertAlign w:val="superscript"/>
-        </w:rPr>
-        <w:t>st</w:t>
-      </w:r>
-      <w:r>
-        <w:rPr>
-          <w:rFonts w:ascii="Calibri" w:hAnsi="Calibri" w:cs="Calibri"/>
-          <w:color w:val="auto"/>
-          <w:sz w:val="24"/>
-          <w:szCs w:val="24"/>
-        </w:rPr>
-        <w:t xml:space="preserve"> April 2012 you can click the text “From” that will take you to the timeline page where you can change the date to look for posts in the past. Underneath that there is a menu that allows you to select your feed type this allows you to change your feed to just friends, adverts or even customise </w:t>
-      </w:r>
-      <w:r>
-        <w:rPr>
-          <w:rFonts w:ascii="Calibri" w:hAnsi="Calibri" w:cs="Calibri"/>
-          <w:color w:val="auto"/>
-          <w:sz w:val="24"/>
-          <w:szCs w:val="24"/>
-        </w:rPr>
-        <w:t>it.</w:t>
-      </w:r>
-    </w:p>
-    <w:p>
-      <w:pPr>
-        <w:rPr>
-          <w:rFonts w:ascii="Calibri" w:hAnsi="Calibri" w:cs="Calibri"/>
-          <w:color w:val="auto"/>
-          <w:sz w:val="24"/>
-          <w:szCs w:val="24"/>
-        </w:rPr>
-      </w:pPr>
-      <w:r>
-        <w:rPr>
-          <w:rFonts w:ascii="Calibri" w:hAnsi="Calibri" w:cs="Calibri"/>
-          <w:color w:val="auto"/>
-          <w:sz w:val="24"/>
-          <w:szCs w:val="24"/>
-        </w:rPr>
-        <w:t xml:space="preserve">If you would like to view multiple accounts of the same social </w:t>
-      </w:r>
-      <w:r>
-        <w:rPr>
-          <w:rFonts w:ascii="Calibri" w:hAnsi="Calibri" w:cs="Calibri"/>
-          <w:color w:val="auto"/>
-          <w:sz w:val="24"/>
-          <w:szCs w:val="24"/>
-        </w:rPr>
-        <w:t>media,</w:t>
-      </w:r>
-      <w:r>
-        <w:rPr>
-          <w:rFonts w:ascii="Calibri" w:hAnsi="Calibri" w:cs="Calibri"/>
-          <w:color w:val="auto"/>
-          <w:sz w:val="24"/>
-          <w:szCs w:val="24"/>
-        </w:rPr>
-        <w:t xml:space="preserve"> you can click on select accounts this will come up with a list of the accounts you have authorised and can tick which accounts you would like to view on your feed. We also have a button that allows you to report any problems to our team. To add or remove an account we have a button at the bottom of our settings page by clicking on it will take you through the add or remove account page and follow the steps.  </w:t>
-      </w:r>
-    </w:p>
-    <w:p>
-      <w:pPr>
-        <w:pStyle w:val="Heading1"/>
-        <w:rPr>
-          <w:rFonts w:ascii="Calibri" w:hAnsi="Calibri" w:cs="Calibri"/>
-          <w:sz w:val="32"/>
-          <w:szCs w:val="32"/>
-        </w:rPr>
-      </w:pPr>
-      <w:r>
-        <w:rPr>
-          <w:rFonts w:ascii="Calibri" w:hAnsi="Calibri" w:cs="Calibri"/>
-          <w:sz w:val="32"/>
-          <w:szCs w:val="32"/>
-        </w:rPr>
-        <w:t xml:space="preserve">Conclusion </w:t>
-      </w:r>
-    </w:p>
-    <w:p/>
-    <w:p>
-      <w:pPr>
-        <w:rPr>
-          <w:rFonts w:ascii="Calibri" w:hAnsi="Calibri" w:cs="Calibri"/>
-          <w:color w:val="auto"/>
-          <w:sz w:val="24"/>
-          <w:szCs w:val="24"/>
-        </w:rPr>
-      </w:pPr>
-      <w:r>
-        <w:rPr>
-          <w:rFonts w:ascii="Calibri" w:hAnsi="Calibri" w:cs="Calibri"/>
-          <w:color w:val="auto"/>
-          <w:sz w:val="24"/>
-          <w:szCs w:val="24"/>
-        </w:rPr>
-        <w:t xml:space="preserve">Social media is very popular </w:t>
-      </w:r>
-      <w:r>
-        <w:rPr>
-          <w:rFonts w:ascii="Calibri" w:hAnsi="Calibri" w:cs="Calibri"/>
-          <w:color w:val="auto"/>
-          <w:sz w:val="24"/>
-          <w:szCs w:val="24"/>
-        </w:rPr>
-        <w:t>amongst</w:t>
-      </w:r>
-      <w:r>
-        <w:rPr>
-          <w:rFonts w:ascii="Calibri" w:hAnsi="Calibri" w:cs="Calibri"/>
-          <w:color w:val="auto"/>
-          <w:sz w:val="24"/>
-          <w:szCs w:val="24"/>
-        </w:rPr>
-        <w:t xml:space="preserve"> the world</w:t>
-      </w:r>
-      <w:r>
-        <w:rPr>
-          <w:rFonts w:ascii="Calibri" w:hAnsi="Calibri" w:cs="Calibri"/>
-          <w:color w:val="auto"/>
-          <w:sz w:val="24"/>
-          <w:szCs w:val="24"/>
-        </w:rPr>
-        <w:t xml:space="preserve"> people spend so much time switching between social media apps,</w:t>
-      </w:r>
-      <w:r>
-        <w:rPr>
-          <w:rFonts w:ascii="Calibri" w:hAnsi="Calibri" w:cs="Calibri"/>
-          <w:color w:val="auto"/>
-          <w:sz w:val="24"/>
-          <w:szCs w:val="24"/>
-        </w:rPr>
-        <w:t xml:space="preserve"> </w:t>
-      </w:r>
-      <w:r>
-        <w:rPr>
-          <w:rFonts w:ascii="Calibri" w:hAnsi="Calibri" w:cs="Calibri"/>
-          <w:color w:val="auto"/>
-          <w:sz w:val="24"/>
-          <w:szCs w:val="24"/>
-        </w:rPr>
-        <w:t xml:space="preserve">almost everybody has at least one or more with many to choose from such as Facebook, Twitter, Instagram these are just a few of the options. This app allows users to view all of these feeds into one app instead of switching between different applications or websites individually. Collate My Social feed will display text along with an image however users will be able to refine their experience by displaying specific information by using the search bar </w:t>
-      </w:r>
-      <w:r>
-        <w:rPr>
-          <w:rFonts w:ascii="Calibri" w:hAnsi="Calibri" w:cs="Calibri"/>
-          <w:color w:val="auto"/>
-          <w:sz w:val="24"/>
-          <w:szCs w:val="24"/>
-        </w:rPr>
-        <w:t>that will use keywords to base the content of the feed. Also this app will allow a user to specify a time period from which posts are viewed.</w:t>
-      </w:r>
-      <w:r>
-        <w:rPr>
-          <w:rFonts w:ascii="Calibri" w:hAnsi="Calibri" w:cs="Calibri"/>
-          <w:color w:val="auto"/>
-          <w:sz w:val="24"/>
-          <w:szCs w:val="24"/>
-        </w:rPr>
-        <w:t xml:space="preserve"> Other features will allow you to choose to view multiple accounts on the same platform and even switch between a light and dark theme.</w:t>
-      </w:r>
-    </w:p>
-    <w:p>
-      <w:pPr>
-        <w:rPr>
-          <w:rFonts w:ascii="Calibri" w:hAnsi="Calibri" w:cs="Calibri"/>
-          <w:color w:val="auto"/>
-          <w:sz w:val="24"/>
-          <w:szCs w:val="24"/>
-        </w:rPr>
-      </w:pPr>
-      <w:bookmarkStart w:id="7" w:name="_GoBack"/>
-      <w:bookmarkEnd w:id="7"/>
-    </w:p>
-    <w:p>
-      <w:pPr>
-        <w:pStyle w:val="Heading1"/>
-        <w:rPr>
-          <w:rFonts w:ascii="Calibri" w:hAnsi="Calibri" w:cs="Calibri"/>
-          <w:sz w:val="32"/>
-          <w:szCs w:val="32"/>
-        </w:rPr>
-      </w:pPr>
+      <w:bookmarkStart w:id="8" w:name="_Toc3909920"/>
       <w:r>
         <w:rPr>
           <w:rFonts w:ascii="Calibri" w:hAnsi="Calibri" w:cs="Calibri"/>
@@ -2291,6 +2604,7 @@
         <w:lastRenderedPageBreak/>
         <w:t>Bibliography</w:t>
       </w:r>
+      <w:bookmarkEnd w:id="8"/>
       <w:r>
         <w:rPr>
           <w:rFonts w:ascii="Calibri" w:hAnsi="Calibri" w:cs="Calibri"/>
@@ -2300,402 +2614,354 @@
         <w:t xml:space="preserve"> </w:t>
       </w:r>
     </w:p>
+    <w:p>
+      <w:pPr>
+        <w:rPr>
+          <w:rFonts w:ascii="Calibri" w:hAnsi="Calibri" w:cs="Calibri"/>
+          <w:sz w:val="24"/>
+          <w:szCs w:val="32"/>
+          <w:lang w:val="en-GB"/>
+        </w:rPr>
+      </w:pPr>
+      <w:proofErr w:type="spellStart"/>
+      <w:r>
+        <w:rPr>
+          <w:rFonts w:ascii="Calibri" w:hAnsi="Calibri" w:cs="Calibri"/>
+          <w:sz w:val="24"/>
+          <w:szCs w:val="32"/>
+          <w:lang w:val="en-GB"/>
+        </w:rPr>
+        <w:t>Digilabs</w:t>
+      </w:r>
+      <w:proofErr w:type="spellEnd"/>
+      <w:r>
+        <w:rPr>
+          <w:rFonts w:ascii="Calibri" w:hAnsi="Calibri" w:cs="Calibri"/>
+          <w:sz w:val="24"/>
+          <w:szCs w:val="32"/>
+          <w:lang w:val="en-GB"/>
+        </w:rPr>
+        <w:t>, A. (2017). </w:t>
+      </w:r>
+      <w:r>
+        <w:rPr>
+          <w:rFonts w:ascii="Calibri" w:hAnsi="Calibri" w:cs="Calibri"/>
+          <w:i/>
+          <w:iCs/>
+          <w:sz w:val="24"/>
+          <w:szCs w:val="32"/>
+          <w:lang w:val="en-GB"/>
+        </w:rPr>
+        <w:t>The Urban Wild</w:t>
+      </w:r>
+      <w:r>
+        <w:rPr>
+          <w:rFonts w:ascii="Calibri" w:hAnsi="Calibri" w:cs="Calibri"/>
+          <w:sz w:val="24"/>
+          <w:szCs w:val="32"/>
+          <w:lang w:val="en-GB"/>
+        </w:rPr>
+        <w:t>. [online] Trello.com. Available at: https://trello.com/b/NE72yJ87/userstories [Accessed 19 Nov. 2018].</w:t>
+      </w:r>
+    </w:p>
+    <w:p>
+      <w:pPr>
+        <w:rPr>
+          <w:rFonts w:ascii="Calibri" w:hAnsi="Calibri" w:cs="Calibri"/>
+          <w:sz w:val="24"/>
+          <w:szCs w:val="32"/>
+          <w:lang w:val="en-GB"/>
+        </w:rPr>
+      </w:pPr>
+      <w:proofErr w:type="spellStart"/>
+      <w:r>
+        <w:rPr>
+          <w:rFonts w:ascii="Calibri" w:hAnsi="Calibri" w:cs="Calibri"/>
+          <w:sz w:val="24"/>
+          <w:szCs w:val="32"/>
+          <w:lang w:val="en-GB"/>
+        </w:rPr>
+        <w:t>Digilabs</w:t>
+      </w:r>
+      <w:proofErr w:type="spellEnd"/>
+      <w:r>
+        <w:rPr>
+          <w:rFonts w:ascii="Calibri" w:hAnsi="Calibri" w:cs="Calibri"/>
+          <w:sz w:val="24"/>
+          <w:szCs w:val="32"/>
+          <w:lang w:val="en-GB"/>
+        </w:rPr>
+        <w:t>, A. (2018). </w:t>
+      </w:r>
+      <w:r>
+        <w:rPr>
+          <w:rFonts w:ascii="Calibri" w:hAnsi="Calibri" w:cs="Calibri"/>
+          <w:i/>
+          <w:iCs/>
+          <w:sz w:val="24"/>
+          <w:szCs w:val="32"/>
+          <w:lang w:val="en-GB"/>
+        </w:rPr>
+        <w:t>Supporting live projects</w:t>
+      </w:r>
+      <w:r>
+        <w:rPr>
+          <w:rFonts w:ascii="Calibri" w:hAnsi="Calibri" w:cs="Calibri"/>
+          <w:sz w:val="24"/>
+          <w:szCs w:val="32"/>
+          <w:lang w:val="en-GB"/>
+        </w:rPr>
+        <w:t>. [online] GitHub. Available at: https://github.com/AliceDigitalLabs/SupportingLiveProjects_2018/wiki [Accessed 19 Nov. 2018].</w:t>
+      </w:r>
+    </w:p>
+    <w:p>
+      <w:pPr>
+        <w:rPr>
+          <w:rFonts w:ascii="Calibri" w:hAnsi="Calibri" w:cs="Calibri"/>
+          <w:sz w:val="24"/>
+          <w:szCs w:val="32"/>
+          <w:lang w:val="en-GB"/>
+        </w:rPr>
+      </w:pPr>
+      <w:r>
+        <w:rPr>
+          <w:rFonts w:ascii="Calibri" w:hAnsi="Calibri" w:cs="Calibri"/>
+          <w:sz w:val="24"/>
+          <w:szCs w:val="32"/>
+          <w:lang w:val="en-GB"/>
+        </w:rPr>
+        <w:t>Ionic Framework (2019). </w:t>
+      </w:r>
+      <w:r>
+        <w:rPr>
+          <w:rFonts w:ascii="Calibri" w:hAnsi="Calibri" w:cs="Calibri"/>
+          <w:i/>
+          <w:iCs/>
+          <w:sz w:val="24"/>
+          <w:szCs w:val="32"/>
+          <w:lang w:val="en-GB"/>
+        </w:rPr>
+        <w:t>Getting Started with Ionic - Ionic Framework</w:t>
+      </w:r>
+      <w:r>
+        <w:rPr>
+          <w:rFonts w:ascii="Calibri" w:hAnsi="Calibri" w:cs="Calibri"/>
+          <w:sz w:val="24"/>
+          <w:szCs w:val="32"/>
+          <w:lang w:val="en-GB"/>
+        </w:rPr>
+        <w:t>. [online] Ionicframework.com. Available at: https://ionicframework.com/docs/v1/getting-started/ [Accessed 20 Nov. 2018].</w:t>
+      </w:r>
+    </w:p>
+    <w:p>
+      <w:pPr>
+        <w:rPr>
+          <w:rFonts w:ascii="Calibri" w:hAnsi="Calibri" w:cs="Calibri"/>
+          <w:sz w:val="24"/>
+          <w:szCs w:val="32"/>
+          <w:lang w:val="en-GB"/>
+        </w:rPr>
+      </w:pPr>
+      <w:proofErr w:type="spellStart"/>
+      <w:r>
+        <w:rPr>
+          <w:rFonts w:ascii="Calibri" w:hAnsi="Calibri" w:cs="Calibri"/>
+          <w:sz w:val="24"/>
+          <w:szCs w:val="32"/>
+          <w:lang w:val="en-GB"/>
+        </w:rPr>
+        <w:t>Raboy</w:t>
+      </w:r>
+      <w:proofErr w:type="spellEnd"/>
+      <w:r>
+        <w:rPr>
+          <w:rFonts w:ascii="Calibri" w:hAnsi="Calibri" w:cs="Calibri"/>
+          <w:sz w:val="24"/>
+          <w:szCs w:val="32"/>
+          <w:lang w:val="en-GB"/>
+        </w:rPr>
+        <w:t>, N. (2014). </w:t>
+      </w:r>
+      <w:r>
+        <w:rPr>
+          <w:rFonts w:ascii="Calibri" w:hAnsi="Calibri" w:cs="Calibri"/>
+          <w:i/>
+          <w:iCs/>
+          <w:sz w:val="24"/>
+          <w:szCs w:val="32"/>
+          <w:lang w:val="en-GB"/>
+        </w:rPr>
+        <w:t>ng-</w:t>
+      </w:r>
+      <w:proofErr w:type="spellStart"/>
+      <w:r>
+        <w:rPr>
+          <w:rFonts w:ascii="Calibri" w:hAnsi="Calibri" w:cs="Calibri"/>
+          <w:i/>
+          <w:iCs/>
+          <w:sz w:val="24"/>
+          <w:szCs w:val="32"/>
+          <w:lang w:val="en-GB"/>
+        </w:rPr>
+        <w:t>cordova</w:t>
+      </w:r>
+      <w:proofErr w:type="spellEnd"/>
+      <w:r>
+        <w:rPr>
+          <w:rFonts w:ascii="Calibri" w:hAnsi="Calibri" w:cs="Calibri"/>
+          <w:i/>
+          <w:iCs/>
+          <w:sz w:val="24"/>
+          <w:szCs w:val="32"/>
+          <w:lang w:val="en-GB"/>
+        </w:rPr>
+        <w:t>-</w:t>
+      </w:r>
+      <w:proofErr w:type="spellStart"/>
+      <w:r>
+        <w:rPr>
+          <w:rFonts w:ascii="Calibri" w:hAnsi="Calibri" w:cs="Calibri"/>
+          <w:i/>
+          <w:iCs/>
+          <w:sz w:val="24"/>
+          <w:szCs w:val="32"/>
+          <w:lang w:val="en-GB"/>
+        </w:rPr>
+        <w:t>oauth</w:t>
+      </w:r>
+      <w:proofErr w:type="spellEnd"/>
+      <w:r>
+        <w:rPr>
+          <w:rFonts w:ascii="Calibri" w:hAnsi="Calibri" w:cs="Calibri"/>
+          <w:sz w:val="24"/>
+          <w:szCs w:val="32"/>
+          <w:lang w:val="en-GB"/>
+        </w:rPr>
+        <w:t>. [online] GitHub. Available at: https://github.com/nraboy/ng-cordova-oauth [Accessed 19 Nov. 2018].</w:t>
+      </w:r>
+    </w:p>
+    <w:p>
+      <w:pPr>
+        <w:rPr>
+          <w:rFonts w:ascii="Calibri" w:hAnsi="Calibri" w:cs="Calibri"/>
+          <w:sz w:val="16"/>
+          <w:lang w:val="en-GB"/>
+        </w:rPr>
+      </w:pPr>
+      <w:proofErr w:type="spellStart"/>
+      <w:r>
+        <w:rPr>
+          <w:rFonts w:ascii="Calibri" w:hAnsi="Calibri" w:cs="Calibri"/>
+          <w:sz w:val="24"/>
+          <w:szCs w:val="32"/>
+          <w:lang w:val="en-GB"/>
+        </w:rPr>
+        <w:t>Raboy</w:t>
+      </w:r>
+      <w:proofErr w:type="spellEnd"/>
+      <w:r>
+        <w:rPr>
+          <w:rFonts w:ascii="Calibri" w:hAnsi="Calibri" w:cs="Calibri"/>
+          <w:sz w:val="24"/>
+          <w:szCs w:val="32"/>
+          <w:lang w:val="en-GB"/>
+        </w:rPr>
+        <w:t>, N. (2019). </w:t>
+      </w:r>
+      <w:r>
+        <w:rPr>
+          <w:rFonts w:ascii="Calibri" w:hAnsi="Calibri" w:cs="Calibri"/>
+          <w:i/>
+          <w:iCs/>
+          <w:sz w:val="24"/>
+          <w:szCs w:val="32"/>
+          <w:lang w:val="en-GB"/>
+        </w:rPr>
+        <w:t xml:space="preserve">Using </w:t>
+      </w:r>
+      <w:proofErr w:type="gramStart"/>
+      <w:r>
+        <w:rPr>
+          <w:rFonts w:ascii="Calibri" w:hAnsi="Calibri" w:cs="Calibri"/>
+          <w:i/>
+          <w:iCs/>
+          <w:sz w:val="24"/>
+          <w:szCs w:val="32"/>
+          <w:lang w:val="en-GB"/>
+        </w:rPr>
+        <w:t>An</w:t>
+      </w:r>
+      <w:proofErr w:type="gramEnd"/>
+      <w:r>
+        <w:rPr>
+          <w:rFonts w:ascii="Calibri" w:hAnsi="Calibri" w:cs="Calibri"/>
+          <w:i/>
+          <w:iCs/>
+          <w:sz w:val="24"/>
+          <w:szCs w:val="32"/>
+          <w:lang w:val="en-GB"/>
+        </w:rPr>
+        <w:t xml:space="preserve"> </w:t>
+      </w:r>
+      <w:proofErr w:type="spellStart"/>
+      <w:r>
+        <w:rPr>
+          <w:rFonts w:ascii="Calibri" w:hAnsi="Calibri" w:cs="Calibri"/>
+          <w:i/>
+          <w:iCs/>
+          <w:sz w:val="24"/>
+          <w:szCs w:val="32"/>
+          <w:lang w:val="en-GB"/>
+        </w:rPr>
+        <w:t>Oauth</w:t>
+      </w:r>
+      <w:proofErr w:type="spellEnd"/>
+      <w:r>
+        <w:rPr>
+          <w:rFonts w:ascii="Calibri" w:hAnsi="Calibri" w:cs="Calibri"/>
+          <w:i/>
+          <w:iCs/>
+          <w:sz w:val="24"/>
+          <w:szCs w:val="32"/>
+          <w:lang w:val="en-GB"/>
+        </w:rPr>
+        <w:t xml:space="preserve"> 2.0 Service With Ionic Framework</w:t>
+      </w:r>
+      <w:r>
+        <w:rPr>
+          <w:rFonts w:ascii="Calibri" w:hAnsi="Calibri" w:cs="Calibri"/>
+          <w:sz w:val="24"/>
+          <w:szCs w:val="32"/>
+          <w:lang w:val="en-GB"/>
+        </w:rPr>
+        <w:t>. [online] The Polyglot Developer. Available at: https://www.thepolyglotdeveloper.com/2014/07/using-oauth-2-0-service-ionicframework/ [Accessed 20 Nov. 2018</w:t>
+      </w:r>
+      <w:r>
+        <w:rPr>
+          <w:rFonts w:ascii="Calibri" w:hAnsi="Calibri" w:cs="Calibri"/>
+          <w:sz w:val="16"/>
+          <w:lang w:val="en-GB"/>
+        </w:rPr>
+        <w:t>].</w:t>
+      </w:r>
+    </w:p>
     <w:p/>
     <w:p>
       <w:pPr>
-        <w:rPr>
-          <w:rFonts w:ascii="Calibri" w:hAnsi="Calibri" w:cs="Calibri"/>
-          <w:color w:val="auto"/>
-          <w:sz w:val="24"/>
-          <w:szCs w:val="24"/>
-        </w:rPr>
-      </w:pPr>
-      <w:r>
-        <w:rPr>
-          <w:rFonts w:ascii="Calibri" w:hAnsi="Calibri" w:cs="Calibri"/>
-          <w:color w:val="auto"/>
-          <w:sz w:val="24"/>
-          <w:szCs w:val="24"/>
-        </w:rPr>
-        <w:t xml:space="preserve">Ionic </w:t>
-      </w:r>
-      <w:r>
-        <w:rPr>
-          <w:rFonts w:ascii="Calibri" w:hAnsi="Calibri" w:cs="Calibri"/>
-          <w:color w:val="auto"/>
-          <w:sz w:val="24"/>
-          <w:szCs w:val="24"/>
-        </w:rPr>
-        <w:t>(2013 - 2016)</w:t>
-      </w:r>
-      <w:r>
-        <w:rPr>
-          <w:rFonts w:ascii="Calibri" w:hAnsi="Calibri" w:cs="Calibri"/>
-          <w:color w:val="auto"/>
-          <w:sz w:val="24"/>
-          <w:szCs w:val="24"/>
-        </w:rPr>
-        <w:t xml:space="preserve"> </w:t>
-      </w:r>
-      <w:r>
-        <w:rPr>
-          <w:rFonts w:ascii="Calibri" w:hAnsi="Calibri" w:cs="Calibri"/>
-          <w:color w:val="auto"/>
-          <w:sz w:val="24"/>
-          <w:szCs w:val="24"/>
-        </w:rPr>
-        <w:t>Research on ionic frameworks</w:t>
-      </w:r>
-    </w:p>
-    <w:p>
-      <w:pPr>
-        <w:rPr>
-          <w:rFonts w:ascii="Calibri" w:hAnsi="Calibri" w:cs="Calibri"/>
-          <w:color w:val="auto"/>
-          <w:sz w:val="24"/>
-          <w:szCs w:val="24"/>
-        </w:rPr>
-      </w:pPr>
-      <w:r>
-        <w:rPr>
-          <w:rFonts w:ascii="Calibri" w:hAnsi="Calibri" w:cs="Calibri"/>
-          <w:color w:val="auto"/>
-          <w:sz w:val="24"/>
-          <w:szCs w:val="24"/>
-        </w:rPr>
-        <w:t xml:space="preserve">https://ionicframework.com/docs/v1/getting-started/ </w:t>
-      </w:r>
-    </w:p>
-    <w:p>
-      <w:pPr>
-        <w:rPr>
-          <w:rFonts w:ascii="Calibri" w:hAnsi="Calibri" w:cs="Calibri"/>
-          <w:color w:val="auto"/>
-          <w:sz w:val="24"/>
-          <w:szCs w:val="24"/>
-        </w:rPr>
-      </w:pPr>
-    </w:p>
-    <w:p>
-      <w:pPr>
-        <w:shd w:val="clear" w:color="auto" w:fill="FFFFFF"/>
-        <w:spacing w:before="100" w:beforeAutospacing="1" w:after="100" w:afterAutospacing="1" w:line="240" w:lineRule="auto"/>
-        <w:rPr>
-          <w:rFonts w:ascii="Calibri" w:eastAsia="Times New Roman" w:hAnsi="Calibri" w:cs="Calibri"/>
-          <w:color w:val="auto"/>
-          <w:sz w:val="24"/>
-          <w:szCs w:val="24"/>
-          <w:lang w:val="en-GB" w:eastAsia="en-GB"/>
-        </w:rPr>
-      </w:pPr>
-      <w:r>
-        <w:rPr>
-          <w:rFonts w:ascii="Calibri" w:eastAsia="Times New Roman" w:hAnsi="Calibri" w:cs="Calibri"/>
-          <w:color w:val="auto"/>
-          <w:sz w:val="24"/>
-          <w:szCs w:val="24"/>
-          <w:lang w:val="en-GB" w:eastAsia="en-GB"/>
-        </w:rPr>
-        <w:t>Raboy</w:t>
-      </w:r>
-      <w:r>
-        <w:rPr>
-          <w:rFonts w:ascii="Calibri" w:eastAsia="Times New Roman" w:hAnsi="Calibri" w:cs="Calibri"/>
-          <w:color w:val="auto"/>
-          <w:sz w:val="24"/>
-          <w:szCs w:val="24"/>
-          <w:lang w:val="en-GB" w:eastAsia="en-GB"/>
-        </w:rPr>
-        <w:t xml:space="preserve"> Nic (2014) </w:t>
-      </w:r>
-      <w:hyperlink r:id="rId11" w:history="1">
-        <w:r>
-          <w:rPr>
-            <w:rStyle w:val="Hyperlink"/>
-            <w:rFonts w:ascii="Calibri" w:hAnsi="Calibri" w:cs="Calibri"/>
-            <w:color w:val="auto"/>
-            <w:sz w:val="24"/>
-            <w:szCs w:val="24"/>
-            <w:u w:val="none"/>
-          </w:rPr>
-          <w:t>Android</w:t>
-        </w:r>
-      </w:hyperlink>
-      <w:r>
-        <w:rPr>
-          <w:rFonts w:ascii="Calibri" w:hAnsi="Calibri" w:cs="Calibri"/>
-          <w:color w:val="auto"/>
-          <w:sz w:val="24"/>
-          <w:szCs w:val="24"/>
-        </w:rPr>
-        <w:t>, </w:t>
-      </w:r>
-      <w:hyperlink r:id="rId12" w:history="1">
-        <w:r>
-          <w:rPr>
-            <w:rStyle w:val="Hyperlink"/>
-            <w:rFonts w:ascii="Calibri" w:hAnsi="Calibri" w:cs="Calibri"/>
-            <w:color w:val="auto"/>
-            <w:sz w:val="24"/>
-            <w:szCs w:val="24"/>
-            <w:u w:val="none"/>
-          </w:rPr>
-          <w:t>AngularJS</w:t>
-        </w:r>
-      </w:hyperlink>
-      <w:r>
-        <w:rPr>
-          <w:rFonts w:ascii="Calibri" w:hAnsi="Calibri" w:cs="Calibri"/>
-          <w:color w:val="auto"/>
-          <w:sz w:val="24"/>
-          <w:szCs w:val="24"/>
-        </w:rPr>
-        <w:t>, </w:t>
-      </w:r>
-      <w:hyperlink r:id="rId13" w:history="1">
-        <w:r>
-          <w:rPr>
-            <w:rStyle w:val="Hyperlink"/>
-            <w:rFonts w:ascii="Calibri" w:hAnsi="Calibri" w:cs="Calibri"/>
-            <w:color w:val="auto"/>
-            <w:sz w:val="24"/>
-            <w:szCs w:val="24"/>
-            <w:u w:val="none"/>
-          </w:rPr>
-          <w:t>Ionic Framework 1.x</w:t>
-        </w:r>
-      </w:hyperlink>
-      <w:r>
-        <w:rPr>
-          <w:rFonts w:ascii="Calibri" w:hAnsi="Calibri" w:cs="Calibri"/>
-          <w:color w:val="auto"/>
-          <w:sz w:val="24"/>
-          <w:szCs w:val="24"/>
-        </w:rPr>
-        <w:t>, </w:t>
-      </w:r>
-      <w:hyperlink r:id="rId14" w:history="1">
-        <w:r>
-          <w:rPr>
-            <w:rStyle w:val="Hyperlink"/>
-            <w:rFonts w:ascii="Calibri" w:hAnsi="Calibri" w:cs="Calibri"/>
-            <w:color w:val="auto"/>
-            <w:sz w:val="24"/>
-            <w:szCs w:val="24"/>
-            <w:u w:val="none"/>
-          </w:rPr>
-          <w:t>iOS</w:t>
-        </w:r>
-      </w:hyperlink>
-    </w:p>
-    <w:p>
-      <w:pPr>
-        <w:rPr>
-          <w:rFonts w:ascii="Calibri" w:hAnsi="Calibri" w:cs="Calibri"/>
-          <w:color w:val="auto"/>
-          <w:sz w:val="24"/>
-          <w:szCs w:val="24"/>
-        </w:rPr>
-      </w:pPr>
-      <w:r>
-        <w:rPr>
-          <w:rFonts w:ascii="Calibri" w:hAnsi="Calibri" w:cs="Calibri"/>
-          <w:color w:val="auto"/>
-          <w:sz w:val="24"/>
-          <w:szCs w:val="24"/>
-        </w:rPr>
-        <w:t>https://www.thepolyglotdeveloper.com/2014/07/using-oauth-2-0-service-ionicframework/</w:t>
-      </w:r>
-    </w:p>
-    <w:p>
-      <w:pPr>
-        <w:rPr>
-          <w:rFonts w:ascii="Calibri" w:hAnsi="Calibri" w:cs="Calibri"/>
-          <w:color w:val="auto"/>
-          <w:sz w:val="24"/>
-        </w:rPr>
-      </w:pPr>
-    </w:p>
-    <w:p>
-      <w:pPr>
-        <w:rPr>
-          <w:rFonts w:ascii="Calibri" w:hAnsi="Calibri" w:cs="Calibri"/>
-          <w:color w:val="auto"/>
-          <w:sz w:val="24"/>
-        </w:rPr>
-      </w:pPr>
-      <w:r>
-        <w:rPr>
-          <w:rFonts w:ascii="Calibri" w:hAnsi="Calibri" w:cs="Calibri"/>
-          <w:color w:val="auto"/>
-          <w:sz w:val="24"/>
-        </w:rPr>
-        <w:t>Digilabs Alice</w:t>
-      </w:r>
-      <w:r>
-        <w:rPr>
-          <w:rFonts w:ascii="Calibri" w:hAnsi="Calibri" w:cs="Calibri"/>
-          <w:color w:val="auto"/>
-          <w:sz w:val="24"/>
-        </w:rPr>
-        <w:t xml:space="preserve"> (2017)</w:t>
-      </w:r>
-      <w:r>
-        <w:rPr>
-          <w:rFonts w:ascii="Calibri" w:hAnsi="Calibri" w:cs="Calibri"/>
-          <w:color w:val="auto"/>
-          <w:sz w:val="24"/>
-        </w:rPr>
-        <w:t xml:space="preserve"> The </w:t>
-      </w:r>
-      <w:r>
-        <w:rPr>
-          <w:rFonts w:ascii="Calibri" w:hAnsi="Calibri" w:cs="Calibri"/>
-          <w:color w:val="auto"/>
-          <w:sz w:val="24"/>
-        </w:rPr>
-        <w:t>U</w:t>
-      </w:r>
-      <w:r>
-        <w:rPr>
-          <w:rFonts w:ascii="Calibri" w:hAnsi="Calibri" w:cs="Calibri"/>
-          <w:color w:val="auto"/>
-          <w:sz w:val="24"/>
-        </w:rPr>
-        <w:t xml:space="preserve">rban </w:t>
-      </w:r>
-      <w:r>
-        <w:rPr>
-          <w:rFonts w:ascii="Calibri" w:hAnsi="Calibri" w:cs="Calibri"/>
-          <w:color w:val="auto"/>
-          <w:sz w:val="24"/>
-        </w:rPr>
-        <w:t>W</w:t>
-      </w:r>
-      <w:r>
-        <w:rPr>
-          <w:rFonts w:ascii="Calibri" w:hAnsi="Calibri" w:cs="Calibri"/>
-          <w:color w:val="auto"/>
-          <w:sz w:val="24"/>
-        </w:rPr>
-        <w:t>ild</w:t>
-      </w:r>
-    </w:p>
-    <w:p>
-      <w:pPr>
-        <w:rPr>
-          <w:rFonts w:ascii="Calibri" w:hAnsi="Calibri" w:cs="Calibri"/>
-          <w:color w:val="auto"/>
-          <w:sz w:val="24"/>
-        </w:rPr>
-      </w:pPr>
-      <w:r>
-        <w:rPr>
-          <w:rFonts w:ascii="Calibri" w:hAnsi="Calibri" w:cs="Calibri"/>
-          <w:color w:val="auto"/>
-          <w:sz w:val="24"/>
-        </w:rPr>
-        <w:t>https://trello.com/b/NE72yJ87/userstories</w:t>
-      </w:r>
-    </w:p>
-    <w:p>
-      <w:pPr>
-        <w:rPr>
-          <w:rFonts w:ascii="Calibri" w:hAnsi="Calibri" w:cs="Calibri"/>
-          <w:color w:val="auto"/>
-          <w:sz w:val="24"/>
-        </w:rPr>
-      </w:pPr>
-    </w:p>
-    <w:p>
-      <w:pPr>
-        <w:rPr>
-          <w:rFonts w:ascii="Calibri" w:hAnsi="Calibri" w:cs="Calibri"/>
-          <w:color w:val="auto"/>
-          <w:sz w:val="24"/>
-        </w:rPr>
-      </w:pPr>
-      <w:r>
-        <w:rPr>
-          <w:rFonts w:ascii="Calibri" w:hAnsi="Calibri" w:cs="Calibri"/>
-          <w:color w:val="auto"/>
-          <w:sz w:val="24"/>
-        </w:rPr>
-        <w:t>Digilabs Alice (2018) Supporting live projects</w:t>
-      </w:r>
-    </w:p>
-    <w:p>
-      <w:pPr>
-        <w:rPr>
-          <w:rFonts w:ascii="Calibri" w:hAnsi="Calibri" w:cs="Calibri"/>
-          <w:color w:val="auto"/>
-          <w:sz w:val="24"/>
-        </w:rPr>
-      </w:pPr>
-      <w:r>
-        <w:rPr>
-          <w:rFonts w:ascii="Calibri" w:hAnsi="Calibri" w:cs="Calibri"/>
-          <w:color w:val="auto"/>
-          <w:sz w:val="24"/>
-        </w:rPr>
-        <w:t>https://github.com/AliceDigitalLabs/SupportingLiveProjects_2018/wiki</w:t>
-      </w:r>
-    </w:p>
-    <w:p>
-      <w:pPr>
-        <w:rPr>
-          <w:rFonts w:ascii="Calibri" w:hAnsi="Calibri" w:cs="Calibri"/>
-          <w:color w:val="auto"/>
-          <w:sz w:val="24"/>
-        </w:rPr>
-      </w:pPr>
-    </w:p>
-    <w:p>
-      <w:pPr>
-        <w:rPr>
-          <w:rFonts w:ascii="Calibri" w:hAnsi="Calibri" w:cs="Calibri"/>
-          <w:color w:val="auto"/>
-          <w:sz w:val="24"/>
-        </w:rPr>
-      </w:pPr>
-      <w:r>
-        <w:rPr>
-          <w:rFonts w:ascii="Calibri" w:hAnsi="Calibri" w:cs="Calibri"/>
-          <w:color w:val="auto"/>
-          <w:sz w:val="24"/>
-        </w:rPr>
-        <w:t>Nraboy (2018) Cordova Plugins</w:t>
-      </w:r>
-    </w:p>
-    <w:p>
-      <w:pPr>
-        <w:rPr>
-          <w:rFonts w:ascii="Calibri" w:hAnsi="Calibri" w:cs="Calibri"/>
-          <w:color w:val="auto"/>
-          <w:sz w:val="24"/>
-        </w:rPr>
-      </w:pPr>
-      <w:bookmarkStart w:id="8" w:name="_Hlk3903535"/>
-      <w:r>
-        <w:rPr>
-          <w:rFonts w:ascii="Calibri" w:hAnsi="Calibri" w:cs="Calibri"/>
-          <w:color w:val="auto"/>
-          <w:sz w:val="24"/>
-        </w:rPr>
-        <w:t>https://github.com/nraboy/ng-cordova-oauth</w:t>
-      </w:r>
-      <w:r>
-        <w:rPr>
-          <w:rFonts w:ascii="Calibri" w:hAnsi="Calibri" w:cs="Calibri"/>
-          <w:color w:val="auto"/>
-          <w:sz w:val="24"/>
-        </w:rPr>
-        <w:t xml:space="preserve"> </w:t>
-      </w:r>
-      <w:bookmarkEnd w:id="8"/>
+        <w:pStyle w:val="Heading1"/>
+      </w:pPr>
+    </w:p>
+    <w:p>
+      <w:pPr>
+        <w:rPr>
+          <w:rFonts w:ascii="Calibri" w:hAnsi="Calibri" w:cs="Calibri"/>
+          <w:color w:val="auto"/>
+          <w:sz w:val="24"/>
+        </w:rPr>
+      </w:pPr>
     </w:p>
     <w:sectPr>
-      <w:footerReference w:type="default" r:id="rId15"/>
+      <w:footerReference w:type="default" r:id="rId11"/>
       <w:pgSz w:w="12240" w:h="15840"/>
       <w:pgMar w:top="1728" w:right="1800" w:bottom="1440" w:left="1800" w:header="720" w:footer="720" w:gutter="0"/>
       <w:pgNumType w:start="0"/>
@@ -3827,7 +4093,7 @@
   </w:docDefaults>
   <w:latentStyles w:defLockedState="0" w:defUIPriority="99" w:defSemiHidden="0" w:defUnhideWhenUsed="0" w:defQFormat="0" w:count="375">
     <w:lsdException w:name="Normal" w:uiPriority="0" w:qFormat="1"/>
-    <w:lsdException w:name="heading 1" w:uiPriority="0" w:qFormat="1"/>
+    <w:lsdException w:name="heading 1" w:uiPriority="9" w:qFormat="1"/>
     <w:lsdException w:name="heading 2" w:semiHidden="1" w:uiPriority="0" w:unhideWhenUsed="1" w:qFormat="1"/>
     <w:lsdException w:name="heading 3" w:semiHidden="1" w:uiPriority="0" w:unhideWhenUsed="1" w:qFormat="1"/>
     <w:lsdException w:name="heading 4" w:semiHidden="1" w:uiPriority="13" w:unhideWhenUsed="1" w:qFormat="1"/>
@@ -3931,6 +4197,7 @@
     <w:lsdException w:name="HTML Sample" w:semiHidden="1" w:unhideWhenUsed="1"/>
     <w:lsdException w:name="HTML Typewriter" w:semiHidden="1" w:unhideWhenUsed="1"/>
     <w:lsdException w:name="HTML Variable" w:semiHidden="1" w:unhideWhenUsed="1"/>
+    <w:lsdException w:name="Normal Table" w:semiHidden="1" w:unhideWhenUsed="1"/>
     <w:lsdException w:name="annotation subject" w:semiHidden="1" w:unhideWhenUsed="1"/>
     <w:lsdException w:name="No List" w:semiHidden="1" w:unhideWhenUsed="1"/>
     <w:lsdException w:name="Outline List 1" w:semiHidden="1" w:unhideWhenUsed="1"/>
@@ -3974,8 +4241,10 @@
     <w:lsdException w:name="Table Elegant" w:semiHidden="1" w:unhideWhenUsed="1"/>
     <w:lsdException w:name="Table Professional" w:semiHidden="1" w:unhideWhenUsed="1"/>
     <w:lsdException w:name="Table Subtle 1" w:semiHidden="1" w:unhideWhenUsed="1"/>
+    <w:lsdException w:name="Table Subtle 2" w:semiHidden="1" w:unhideWhenUsed="1"/>
     <w:lsdException w:name="Table Web 1" w:semiHidden="1" w:unhideWhenUsed="1"/>
     <w:lsdException w:name="Table Web 2" w:semiHidden="1" w:unhideWhenUsed="1"/>
+    <w:lsdException w:name="Table Web 3" w:semiHidden="1" w:unhideWhenUsed="1"/>
     <w:lsdException w:name="Balloon Text" w:semiHidden="1" w:unhideWhenUsed="1"/>
     <w:lsdException w:name="Table Grid" w:uiPriority="59"/>
     <w:lsdException w:name="Table Theme" w:semiHidden="1" w:unhideWhenUsed="1"/>
@@ -4208,7 +4477,7 @@
     <w:basedOn w:val="Normal"/>
     <w:next w:val="Normal"/>
     <w:link w:val="Heading1Char"/>
-    <w:uiPriority w:val="1"/>
+    <w:uiPriority w:val="9"/>
     <w:qFormat/>
     <w:pPr>
       <w:keepNext/>
@@ -4330,7 +4599,6 @@
   <w:style w:type="character" w:default="1" w:styleId="DefaultParagraphFont">
     <w:name w:val="Default Paragraph Font"/>
     <w:uiPriority w:val="1"/>
-    <w:semiHidden/>
     <w:unhideWhenUsed/>
   </w:style>
   <w:style w:type="table" w:default="1" w:styleId="TableNormal">
@@ -4469,7 +4737,7 @@
     <w:name w:val="Heading 1 Char"/>
     <w:basedOn w:val="DefaultParagraphFont"/>
     <w:link w:val="Heading1"/>
-    <w:uiPriority w:val="1"/>
+    <w:uiPriority w:val="9"/>
     <w:rPr>
       <w:rFonts w:asciiTheme="majorHAnsi" w:eastAsiaTheme="majorEastAsia" w:hAnsiTheme="majorHAnsi" w:cstheme="majorBidi"/>
       <w:color w:val="00A0B8" w:themeColor="accent1"/>
@@ -5249,7 +5517,7 @@
 
 <file path=customXml/item1.xml><?xml version="1.0" encoding="utf-8"?>
 <CoverPageProperties xmlns="http://schemas.microsoft.com/office/2006/coverPageProps">
-  <PublishDate/>
+  <PublishDate>2019-03-19T00:00:00</PublishDate>
   <Abstract/>
   <CompanyAddress/>
   <CompanyPhone/>
@@ -5267,7 +5535,30 @@
 </file>
 
 <file path=customXml/item3.xml><?xml version="1.0" encoding="utf-8"?>
-<b:Sources xmlns:b="http://schemas.openxmlformats.org/officeDocument/2006/bibliography" SelectedStyle="\APA.XSL" StyleName="APA"/>
+<b:Sources xmlns:b="http://schemas.openxmlformats.org/officeDocument/2006/bibliography" SelectedStyle="\APASixthEditionOfficeOnline.xsl" StyleName="APA" Version="6">
+  <b:Source>
+    <b:Tag>Fra18</b:Tag>
+    <b:SourceType>InternetSite</b:SourceType>
+    <b:Guid>{BE332AF2-2D75-4F7E-94BA-35B6B7F92A41}</b:Guid>
+    <b:Author>
+      <b:Author>
+        <b:NameList>
+          <b:Person>
+            <b:Last>Framework</b:Last>
+            <b:First>Ionic</b:First>
+          </b:Person>
+        </b:NameList>
+      </b:Author>
+    </b:Author>
+    <b:Title>Getting Started</b:Title>
+    <b:Year>2018</b:Year>
+    <b:Month>03</b:Month>
+    <b:Day>15</b:Day>
+    <b:URL>https://ionicframework.com/docs/v1/getting-started/ </b:URL>
+    <b:InternetSiteTitle>Ionic Framework</b:InternetSiteTitle>
+    <b:RefOrder>1</b:RefOrder>
+  </b:Source>
+</b:Sources>
 </file>
 
 <file path=customXml/itemProps1.xml><?xml version="1.0" encoding="utf-8"?>
@@ -5287,7 +5578,7 @@
 </file>
 
 <file path=customXml/itemProps3.xml><?xml version="1.0" encoding="utf-8"?>
-<ds:datastoreItem xmlns:ds="http://schemas.openxmlformats.org/officeDocument/2006/customXml" ds:itemID="{1D126DB5-4029-41CE-BCFA-DF9496B4563F}">
+<ds:datastoreItem xmlns:ds="http://schemas.openxmlformats.org/officeDocument/2006/customXml" ds:itemID="{036E48CA-300F-4A26-8C5F-0CC19437F4EB}">
   <ds:schemaRefs>
     <ds:schemaRef ds:uri="http://schemas.openxmlformats.org/officeDocument/2006/bibliography"/>
   </ds:schemaRefs>

</xml_diff>